<commit_message>
API for Ingredient, create new proect for authorization server
</commit_message>
<xml_diff>
--- a/SpringInActionDoc/PartII_IntegratedSpring/8.docx
+++ b/SpringInActionDoc/PartII_IntegratedSpring/8.docx
@@ -10,28 +10,1921 @@
           <w:szCs w:val="40"/>
         </w:rPr>
       </w:pPr>
+      <w:r>
+        <w:rPr>
+          <w:sz w:val="40"/>
+          <w:szCs w:val="40"/>
+        </w:rPr>
+        <w:t>8. Securing REST</w:t>
+      </w:r>
+    </w:p>
+    <w:p>
+      <w:pPr>
+        <w:rPr>
+          <w:sz w:val="40"/>
+          <w:szCs w:val="40"/>
+        </w:rPr>
+      </w:pPr>
+      <w:r>
+        <w:rPr>
+          <w:sz w:val="40"/>
+          <w:szCs w:val="40"/>
+        </w:rPr>
+        <w:t>-Securing a REST API is different from securing a browser-based web application.</w:t>
+      </w:r>
+    </w:p>
+    <w:p>
+      <w:pPr>
+        <w:pStyle w:val="Heading1"/>
+        <w:rPr>
+          <w:sz w:val="40"/>
+          <w:szCs w:val="40"/>
+        </w:rPr>
+      </w:pPr>
+      <w:r>
+        <w:rPr>
+          <w:sz w:val="40"/>
+          <w:szCs w:val="40"/>
+        </w:rPr>
+        <w:t>8.1 Introducing OAuth 2</w:t>
+      </w:r>
+    </w:p>
+    <w:p>
+      <w:pPr>
+        <w:rPr>
+          <w:sz w:val="40"/>
+          <w:szCs w:val="40"/>
+        </w:rPr>
+      </w:pPr>
+      <w:r>
+        <w:rPr>
+          <w:sz w:val="40"/>
+          <w:szCs w:val="40"/>
+        </w:rPr>
+        <w:t xml:space="preserve">-Suppose we want to create a new back-office application to manage Taco Cloud </w:t>
+      </w:r>
+      <w:proofErr w:type="gramStart"/>
+      <w:r>
+        <w:rPr>
+          <w:sz w:val="40"/>
+          <w:szCs w:val="40"/>
+        </w:rPr>
+        <w:t>app.</w:t>
+      </w:r>
+      <w:proofErr w:type="gramEnd"/>
+      <w:r>
+        <w:rPr>
+          <w:sz w:val="40"/>
+          <w:szCs w:val="40"/>
+        </w:rPr>
+        <w:t xml:space="preserve"> Before that, we need to add new endpoints to Taco Cloud API to support ingredient management.</w:t>
+      </w:r>
+    </w:p>
+    <w:p>
+      <w:pPr>
+        <w:rPr>
+          <w:sz w:val="40"/>
+          <w:szCs w:val="40"/>
+        </w:rPr>
+      </w:pPr>
+      <w:r>
+        <w:rPr>
+          <w:sz w:val="40"/>
+          <w:szCs w:val="40"/>
+        </w:rPr>
+        <w:drawing>
+          <wp:inline distT="0" distB="0" distL="0" distR="0" wp14:anchorId="0F59724B" wp14:editId="6E21B7E7">
+            <wp:extent cx="4540195" cy="4525644"/>
+            <wp:effectExtent l="0" t="0" r="0" b="8890"/>
+            <wp:docPr id="1" name="Picture 1"/>
+            <wp:cNvGraphicFramePr>
+              <a:graphicFrameLocks xmlns:a="http://schemas.openxmlformats.org/drawingml/2006/main" noChangeAspect="1"/>
+            </wp:cNvGraphicFramePr>
+            <a:graphic xmlns:a="http://schemas.openxmlformats.org/drawingml/2006/main">
+              <a:graphicData uri="http://schemas.openxmlformats.org/drawingml/2006/picture">
+                <pic:pic xmlns:pic="http://schemas.openxmlformats.org/drawingml/2006/picture">
+                  <pic:nvPicPr>
+                    <pic:cNvPr id="1" name=""/>
+                    <pic:cNvPicPr/>
+                  </pic:nvPicPr>
+                  <pic:blipFill>
+                    <a:blip r:embed="rId4"/>
+                    <a:stretch>
+                      <a:fillRect/>
+                    </a:stretch>
+                  </pic:blipFill>
+                  <pic:spPr>
+                    <a:xfrm>
+                      <a:off x="0" y="0"/>
+                      <a:ext cx="4592826" cy="4578106"/>
+                    </a:xfrm>
+                    <a:prstGeom prst="rect">
+                      <a:avLst/>
+                    </a:prstGeom>
+                  </pic:spPr>
+                </pic:pic>
+              </a:graphicData>
+            </a:graphic>
+          </wp:inline>
+        </w:drawing>
+      </w:r>
+    </w:p>
+    <w:p>
+      <w:pPr>
+        <w:rPr>
+          <w:sz w:val="40"/>
+          <w:szCs w:val="40"/>
+        </w:rPr>
+      </w:pPr>
+      <w:r>
+        <w:rPr>
+          <w:sz w:val="40"/>
+          <w:szCs w:val="40"/>
+        </w:rPr>
+        <w:lastRenderedPageBreak/>
+        <w:drawing>
+          <wp:inline distT="0" distB="0" distL="0" distR="0" wp14:anchorId="2AE77EAB" wp14:editId="70580C95">
+            <wp:extent cx="4349363" cy="1945132"/>
+            <wp:effectExtent l="0" t="0" r="0" b="0"/>
+            <wp:docPr id="2" name="Picture 2"/>
+            <wp:cNvGraphicFramePr>
+              <a:graphicFrameLocks xmlns:a="http://schemas.openxmlformats.org/drawingml/2006/main" noChangeAspect="1"/>
+            </wp:cNvGraphicFramePr>
+            <a:graphic xmlns:a="http://schemas.openxmlformats.org/drawingml/2006/main">
+              <a:graphicData uri="http://schemas.openxmlformats.org/drawingml/2006/picture">
+                <pic:pic xmlns:pic="http://schemas.openxmlformats.org/drawingml/2006/picture">
+                  <pic:nvPicPr>
+                    <pic:cNvPr id="1" name=""/>
+                    <pic:cNvPicPr/>
+                  </pic:nvPicPr>
+                  <pic:blipFill>
+                    <a:blip r:embed="rId5"/>
+                    <a:stretch>
+                      <a:fillRect/>
+                    </a:stretch>
+                  </pic:blipFill>
+                  <pic:spPr>
+                    <a:xfrm>
+                      <a:off x="0" y="0"/>
+                      <a:ext cx="4372706" cy="1955572"/>
+                    </a:xfrm>
+                    <a:prstGeom prst="rect">
+                      <a:avLst/>
+                    </a:prstGeom>
+                  </pic:spPr>
+                </pic:pic>
+              </a:graphicData>
+            </a:graphic>
+          </wp:inline>
+        </w:drawing>
+      </w:r>
+    </w:p>
+    <w:p>
+      <w:pPr>
+        <w:rPr>
+          <w:sz w:val="40"/>
+          <w:szCs w:val="40"/>
+        </w:rPr>
+      </w:pPr>
+      <w:r>
+        <w:rPr>
+          <w:sz w:val="40"/>
+          <w:szCs w:val="40"/>
+        </w:rPr>
+        <w:drawing>
+          <wp:inline distT="0" distB="0" distL="0" distR="0" wp14:anchorId="626D31A4" wp14:editId="73CE9B69">
+            <wp:extent cx="5943600" cy="415290"/>
+            <wp:effectExtent l="0" t="0" r="0" b="3810"/>
+            <wp:docPr id="4" name="Picture 4"/>
+            <wp:cNvGraphicFramePr>
+              <a:graphicFrameLocks xmlns:a="http://schemas.openxmlformats.org/drawingml/2006/main" noChangeAspect="1"/>
+            </wp:cNvGraphicFramePr>
+            <a:graphic xmlns:a="http://schemas.openxmlformats.org/drawingml/2006/main">
+              <a:graphicData uri="http://schemas.openxmlformats.org/drawingml/2006/picture">
+                <pic:pic xmlns:pic="http://schemas.openxmlformats.org/drawingml/2006/picture">
+                  <pic:nvPicPr>
+                    <pic:cNvPr id="1" name=""/>
+                    <pic:cNvPicPr/>
+                  </pic:nvPicPr>
+                  <pic:blipFill>
+                    <a:blip r:embed="rId6"/>
+                    <a:stretch>
+                      <a:fillRect/>
+                    </a:stretch>
+                  </pic:blipFill>
+                  <pic:spPr>
+                    <a:xfrm>
+                      <a:off x="0" y="0"/>
+                      <a:ext cx="5943600" cy="415290"/>
+                    </a:xfrm>
+                    <a:prstGeom prst="rect">
+                      <a:avLst/>
+                    </a:prstGeom>
+                  </pic:spPr>
+                </pic:pic>
+              </a:graphicData>
+            </a:graphic>
+          </wp:inline>
+        </w:drawing>
+      </w:r>
+    </w:p>
+    <w:p>
+      <w:pPr>
+        <w:rPr>
+          <w:sz w:val="40"/>
+          <w:szCs w:val="40"/>
+        </w:rPr>
+      </w:pPr>
+      <w:r>
+        <w:rPr>
+          <w:sz w:val="40"/>
+          <w:szCs w:val="40"/>
+        </w:rPr>
+        <w:t>+But there’s no security around that API. Anyone can use</w:t>
+      </w:r>
+    </w:p>
+    <w:p>
+      <w:pPr>
+        <w:rPr>
+          <w:sz w:val="40"/>
+          <w:szCs w:val="40"/>
+        </w:rPr>
+      </w:pPr>
+      <w:r>
+        <w:rPr>
+          <w:sz w:val="40"/>
+          <w:szCs w:val="40"/>
+        </w:rPr>
+        <w:t>-API is part of main app and available to the world. GET endpoint is used by user interface in home.html. We need to secure at least POST and DELETE endpoints</w:t>
+      </w:r>
+    </w:p>
+    <w:p>
+      <w:pPr>
+        <w:tabs>
+          <w:tab w:val="left" w:pos="7601"/>
+        </w:tabs>
+        <w:rPr>
+          <w:sz w:val="40"/>
+          <w:szCs w:val="40"/>
+        </w:rPr>
+      </w:pPr>
+      <w:r>
+        <w:rPr>
+          <w:sz w:val="40"/>
+          <w:szCs w:val="40"/>
+        </w:rPr>
+        <w:t>+We can</w:t>
+      </w:r>
+      <w:r>
+        <w:rPr>
+          <w:sz w:val="40"/>
+          <w:szCs w:val="40"/>
+        </w:rPr>
+        <w:t xml:space="preserve"> use </w:t>
+      </w:r>
+      <w:r>
+        <w:rPr>
+          <w:b/>
+          <w:sz w:val="40"/>
+          <w:szCs w:val="40"/>
+        </w:rPr>
+        <w:t>HTTP Basic authentication</w:t>
+      </w:r>
+      <w:r>
+        <w:rPr>
+          <w:sz w:val="40"/>
+          <w:szCs w:val="40"/>
+        </w:rPr>
+        <w:t xml:space="preserve"> by add </w:t>
+      </w:r>
+      <w:r>
+        <w:rPr>
+          <w:b/>
+          <w:sz w:val="40"/>
+          <w:szCs w:val="40"/>
+        </w:rPr>
+        <w:t>@</w:t>
+      </w:r>
+      <w:proofErr w:type="spellStart"/>
+      <w:r>
+        <w:rPr>
+          <w:b/>
+          <w:sz w:val="40"/>
+          <w:szCs w:val="40"/>
+        </w:rPr>
+        <w:t>PreAuthorize</w:t>
+      </w:r>
+      <w:proofErr w:type="spellEnd"/>
+    </w:p>
+    <w:p>
+      <w:pPr>
+        <w:tabs>
+          <w:tab w:val="left" w:pos="7601"/>
+        </w:tabs>
+        <w:rPr>
+          <w:sz w:val="40"/>
+          <w:szCs w:val="40"/>
+        </w:rPr>
+      </w:pPr>
+      <w:r>
+        <w:rPr>
+          <w:sz w:val="40"/>
+          <w:szCs w:val="40"/>
+        </w:rPr>
+        <w:drawing>
+          <wp:inline distT="0" distB="0" distL="0" distR="0" wp14:anchorId="295C5F1B" wp14:editId="2A4B81D2">
+            <wp:extent cx="5943600" cy="1584960"/>
+            <wp:effectExtent l="0" t="0" r="0" b="0"/>
+            <wp:docPr id="3" name="Picture 3"/>
+            <wp:cNvGraphicFramePr>
+              <a:graphicFrameLocks xmlns:a="http://schemas.openxmlformats.org/drawingml/2006/main" noChangeAspect="1"/>
+            </wp:cNvGraphicFramePr>
+            <a:graphic xmlns:a="http://schemas.openxmlformats.org/drawingml/2006/main">
+              <a:graphicData uri="http://schemas.openxmlformats.org/drawingml/2006/picture">
+                <pic:pic xmlns:pic="http://schemas.openxmlformats.org/drawingml/2006/picture">
+                  <pic:nvPicPr>
+                    <pic:cNvPr id="1" name=""/>
+                    <pic:cNvPicPr/>
+                  </pic:nvPicPr>
+                  <pic:blipFill>
+                    <a:blip r:embed="rId7"/>
+                    <a:stretch>
+                      <a:fillRect/>
+                    </a:stretch>
+                  </pic:blipFill>
+                  <pic:spPr>
+                    <a:xfrm>
+                      <a:off x="0" y="0"/>
+                      <a:ext cx="5943600" cy="1584960"/>
+                    </a:xfrm>
+                    <a:prstGeom prst="rect">
+                      <a:avLst/>
+                    </a:prstGeom>
+                  </pic:spPr>
+                </pic:pic>
+              </a:graphicData>
+            </a:graphic>
+          </wp:inline>
+        </w:drawing>
+      </w:r>
+    </w:p>
+    <w:p>
+      <w:pPr>
+        <w:tabs>
+          <w:tab w:val="left" w:pos="7601"/>
+        </w:tabs>
+        <w:rPr>
+          <w:sz w:val="40"/>
+          <w:szCs w:val="40"/>
+        </w:rPr>
+      </w:pPr>
+      <w:r>
+        <w:rPr>
+          <w:sz w:val="40"/>
+          <w:szCs w:val="40"/>
+        </w:rPr>
+        <w:t xml:space="preserve">+Or in </w:t>
+      </w:r>
+      <w:r>
+        <w:rPr>
+          <w:b/>
+          <w:sz w:val="40"/>
+          <w:szCs w:val="40"/>
+        </w:rPr>
+        <w:t>security configuration</w:t>
+      </w:r>
+      <w:r>
+        <w:rPr>
+          <w:sz w:val="40"/>
+          <w:szCs w:val="40"/>
+        </w:rPr>
+        <w:t>:</w:t>
+      </w:r>
+    </w:p>
+    <w:p>
+      <w:pPr>
+        <w:tabs>
+          <w:tab w:val="left" w:pos="7601"/>
+        </w:tabs>
+        <w:rPr>
+          <w:sz w:val="40"/>
+          <w:szCs w:val="40"/>
+        </w:rPr>
+      </w:pPr>
+      <w:r>
+        <w:rPr>
+          <w:sz w:val="40"/>
+          <w:szCs w:val="40"/>
+        </w:rPr>
+        <w:lastRenderedPageBreak/>
+        <w:drawing>
+          <wp:inline distT="0" distB="0" distL="0" distR="0" wp14:anchorId="3491D0F3" wp14:editId="35E123A2">
+            <wp:extent cx="5701085" cy="1459380"/>
+            <wp:effectExtent l="0" t="0" r="0" b="7620"/>
+            <wp:docPr id="5" name="Picture 5"/>
+            <wp:cNvGraphicFramePr>
+              <a:graphicFrameLocks xmlns:a="http://schemas.openxmlformats.org/drawingml/2006/main" noChangeAspect="1"/>
+            </wp:cNvGraphicFramePr>
+            <a:graphic xmlns:a="http://schemas.openxmlformats.org/drawingml/2006/main">
+              <a:graphicData uri="http://schemas.openxmlformats.org/drawingml/2006/picture">
+                <pic:pic xmlns:pic="http://schemas.openxmlformats.org/drawingml/2006/picture">
+                  <pic:nvPicPr>
+                    <pic:cNvPr id="1" name=""/>
+                    <pic:cNvPicPr/>
+                  </pic:nvPicPr>
+                  <pic:blipFill>
+                    <a:blip r:embed="rId8"/>
+                    <a:stretch>
+                      <a:fillRect/>
+                    </a:stretch>
+                  </pic:blipFill>
+                  <pic:spPr>
+                    <a:xfrm>
+                      <a:off x="0" y="0"/>
+                      <a:ext cx="5723901" cy="1465221"/>
+                    </a:xfrm>
+                    <a:prstGeom prst="rect">
+                      <a:avLst/>
+                    </a:prstGeom>
+                  </pic:spPr>
+                </pic:pic>
+              </a:graphicData>
+            </a:graphic>
+          </wp:inline>
+        </w:drawing>
+      </w:r>
+    </w:p>
+    <w:p>
+      <w:pPr>
+        <w:tabs>
+          <w:tab w:val="left" w:pos="7601"/>
+        </w:tabs>
+        <w:rPr>
+          <w:sz w:val="40"/>
+          <w:szCs w:val="40"/>
+        </w:rPr>
+      </w:pPr>
+      <w:r>
+        <w:rPr>
+          <w:sz w:val="40"/>
+          <w:szCs w:val="40"/>
+        </w:rPr>
+        <w:drawing>
+          <wp:inline distT="0" distB="0" distL="0" distR="0" wp14:anchorId="093E5190" wp14:editId="16F57C15">
+            <wp:extent cx="5067555" cy="2282024"/>
+            <wp:effectExtent l="0" t="0" r="0" b="4445"/>
+            <wp:docPr id="6" name="Picture 6"/>
+            <wp:cNvGraphicFramePr>
+              <a:graphicFrameLocks xmlns:a="http://schemas.openxmlformats.org/drawingml/2006/main" noChangeAspect="1"/>
+            </wp:cNvGraphicFramePr>
+            <a:graphic xmlns:a="http://schemas.openxmlformats.org/drawingml/2006/main">
+              <a:graphicData uri="http://schemas.openxmlformats.org/drawingml/2006/picture">
+                <pic:pic xmlns:pic="http://schemas.openxmlformats.org/drawingml/2006/picture">
+                  <pic:nvPicPr>
+                    <pic:cNvPr id="1" name=""/>
+                    <pic:cNvPicPr/>
+                  </pic:nvPicPr>
+                  <pic:blipFill>
+                    <a:blip r:embed="rId9"/>
+                    <a:stretch>
+                      <a:fillRect/>
+                    </a:stretch>
+                  </pic:blipFill>
+                  <pic:spPr>
+                    <a:xfrm>
+                      <a:off x="0" y="0"/>
+                      <a:ext cx="5085395" cy="2290058"/>
+                    </a:xfrm>
+                    <a:prstGeom prst="rect">
+                      <a:avLst/>
+                    </a:prstGeom>
+                  </pic:spPr>
+                </pic:pic>
+              </a:graphicData>
+            </a:graphic>
+          </wp:inline>
+        </w:drawing>
+      </w:r>
+    </w:p>
+    <w:p>
+      <w:pPr>
+        <w:tabs>
+          <w:tab w:val="left" w:pos="7601"/>
+        </w:tabs>
+        <w:rPr>
+          <w:sz w:val="40"/>
+          <w:szCs w:val="40"/>
+        </w:rPr>
+      </w:pPr>
+      <w:r>
+        <w:rPr>
+          <w:sz w:val="40"/>
+          <w:szCs w:val="40"/>
+        </w:rPr>
+        <w:t>-Either way, the ability so submit these requests will require that the submitter provide credentials that have “ROLE_ADMIN” authority: use -u</w:t>
+      </w:r>
+    </w:p>
+    <w:p>
+      <w:pPr>
+        <w:tabs>
+          <w:tab w:val="left" w:pos="7601"/>
+        </w:tabs>
+        <w:rPr>
+          <w:sz w:val="40"/>
+          <w:szCs w:val="40"/>
+        </w:rPr>
+      </w:pPr>
+      <w:r>
+        <w:rPr>
+          <w:sz w:val="40"/>
+          <w:szCs w:val="40"/>
+        </w:rPr>
+        <w:drawing>
+          <wp:inline distT="0" distB="0" distL="0" distR="0" wp14:anchorId="6ED913AB" wp14:editId="7801416E">
+            <wp:extent cx="5191850" cy="695422"/>
+            <wp:effectExtent l="0" t="0" r="8890" b="9525"/>
+            <wp:docPr id="7" name="Picture 7"/>
+            <wp:cNvGraphicFramePr>
+              <a:graphicFrameLocks xmlns:a="http://schemas.openxmlformats.org/drawingml/2006/main" noChangeAspect="1"/>
+            </wp:cNvGraphicFramePr>
+            <a:graphic xmlns:a="http://schemas.openxmlformats.org/drawingml/2006/main">
+              <a:graphicData uri="http://schemas.openxmlformats.org/drawingml/2006/picture">
+                <pic:pic xmlns:pic="http://schemas.openxmlformats.org/drawingml/2006/picture">
+                  <pic:nvPicPr>
+                    <pic:cNvPr id="1" name=""/>
+                    <pic:cNvPicPr/>
+                  </pic:nvPicPr>
+                  <pic:blipFill>
+                    <a:blip r:embed="rId10"/>
+                    <a:stretch>
+                      <a:fillRect/>
+                    </a:stretch>
+                  </pic:blipFill>
+                  <pic:spPr>
+                    <a:xfrm>
+                      <a:off x="0" y="0"/>
+                      <a:ext cx="5191850" cy="695422"/>
+                    </a:xfrm>
+                    <a:prstGeom prst="rect">
+                      <a:avLst/>
+                    </a:prstGeom>
+                  </pic:spPr>
+                </pic:pic>
+              </a:graphicData>
+            </a:graphic>
+          </wp:inline>
+        </w:drawing>
+      </w:r>
+    </w:p>
+    <w:p>
+      <w:pPr>
+        <w:tabs>
+          <w:tab w:val="left" w:pos="7601"/>
+        </w:tabs>
+        <w:rPr>
+          <w:sz w:val="40"/>
+          <w:szCs w:val="40"/>
+        </w:rPr>
+      </w:pPr>
+      <w:r>
+        <w:rPr>
+          <w:sz w:val="40"/>
+          <w:szCs w:val="40"/>
+        </w:rPr>
+        <w:t xml:space="preserve">-Instead of requiring the admin user identify on every request, </w:t>
+      </w:r>
+      <w:r>
+        <w:rPr>
+          <w:sz w:val="40"/>
+          <w:szCs w:val="40"/>
+        </w:rPr>
+        <w:t xml:space="preserve">API just asks for some </w:t>
+      </w:r>
+      <w:r>
+        <w:rPr>
+          <w:b/>
+          <w:sz w:val="40"/>
+          <w:szCs w:val="40"/>
+        </w:rPr>
+        <w:t>token</w:t>
+      </w:r>
+      <w:r>
+        <w:rPr>
+          <w:sz w:val="40"/>
+          <w:szCs w:val="40"/>
+        </w:rPr>
+        <w:t xml:space="preserve"> that proves they are authorized to access the resource. It’s like a ticket to a sporting event.</w:t>
+      </w:r>
+    </w:p>
+    <w:p>
+      <w:pPr>
+        <w:tabs>
+          <w:tab w:val="left" w:pos="7601"/>
+        </w:tabs>
+        <w:rPr>
+          <w:sz w:val="40"/>
+          <w:szCs w:val="40"/>
+        </w:rPr>
+      </w:pPr>
+      <w:r>
+        <w:rPr>
+          <w:sz w:val="40"/>
+          <w:szCs w:val="40"/>
+        </w:rPr>
+        <w:t xml:space="preserve">-&gt;That’s how OAuth 2 authorization works: Clients request an access token (like a valet key) from an </w:t>
+      </w:r>
+      <w:r>
+        <w:rPr>
+          <w:sz w:val="40"/>
+          <w:szCs w:val="40"/>
+        </w:rPr>
+        <w:lastRenderedPageBreak/>
+        <w:t xml:space="preserve">authorization server with the express permission of a user. That token allows them to interact with API on behalf of the user who authorized the client. At any point, the token could expire or be revoked (without requiring user’s password change). In such cases, the client </w:t>
+      </w:r>
+      <w:r>
+        <w:rPr>
+          <w:sz w:val="40"/>
+          <w:szCs w:val="40"/>
+        </w:rPr>
+        <w:t>needs to request a new access token:</w:t>
+      </w:r>
+    </w:p>
+    <w:p>
+      <w:pPr>
+        <w:tabs>
+          <w:tab w:val="left" w:pos="7601"/>
+        </w:tabs>
+        <w:rPr>
+          <w:sz w:val="40"/>
+          <w:szCs w:val="40"/>
+        </w:rPr>
+      </w:pPr>
+      <w:r>
+        <w:rPr>
+          <w:sz w:val="40"/>
+          <w:szCs w:val="40"/>
+        </w:rPr>
+        <w:drawing>
+          <wp:inline distT="0" distB="0" distL="0" distR="0" wp14:anchorId="69F4D89A" wp14:editId="4DF8366D">
+            <wp:extent cx="4682367" cy="2488758"/>
+            <wp:effectExtent l="0" t="0" r="4445" b="6985"/>
+            <wp:docPr id="8" name="Picture 8"/>
+            <wp:cNvGraphicFramePr>
+              <a:graphicFrameLocks xmlns:a="http://schemas.openxmlformats.org/drawingml/2006/main" noChangeAspect="1"/>
+            </wp:cNvGraphicFramePr>
+            <a:graphic xmlns:a="http://schemas.openxmlformats.org/drawingml/2006/main">
+              <a:graphicData uri="http://schemas.openxmlformats.org/drawingml/2006/picture">
+                <pic:pic xmlns:pic="http://schemas.openxmlformats.org/drawingml/2006/picture">
+                  <pic:nvPicPr>
+                    <pic:cNvPr id="1" name=""/>
+                    <pic:cNvPicPr/>
+                  </pic:nvPicPr>
+                  <pic:blipFill>
+                    <a:blip r:embed="rId11"/>
+                    <a:stretch>
+                      <a:fillRect/>
+                    </a:stretch>
+                  </pic:blipFill>
+                  <pic:spPr>
+                    <a:xfrm>
+                      <a:off x="0" y="0"/>
+                      <a:ext cx="4697527" cy="2496816"/>
+                    </a:xfrm>
+                    <a:prstGeom prst="rect">
+                      <a:avLst/>
+                    </a:prstGeom>
+                  </pic:spPr>
+                </pic:pic>
+              </a:graphicData>
+            </a:graphic>
+          </wp:inline>
+        </w:drawing>
+      </w:r>
+    </w:p>
+    <w:p>
+      <w:pPr>
+        <w:tabs>
+          <w:tab w:val="left" w:pos="7601"/>
+        </w:tabs>
+        <w:rPr>
+          <w:sz w:val="40"/>
+          <w:szCs w:val="40"/>
+        </w:rPr>
+      </w:pPr>
+      <w:r>
+        <w:rPr>
+          <w:sz w:val="40"/>
+          <w:szCs w:val="40"/>
+        </w:rPr>
+        <w:t>-</w:t>
+      </w:r>
+      <w:r>
+        <w:rPr>
+          <w:b/>
+          <w:sz w:val="40"/>
+          <w:szCs w:val="40"/>
+        </w:rPr>
+        <w:t>OAuth 2</w:t>
+      </w:r>
+      <w:r>
+        <w:rPr>
+          <w:sz w:val="40"/>
+          <w:szCs w:val="40"/>
+        </w:rPr>
+        <w:t xml:space="preserve"> is very rich security specification that offers lots of ways to use it. The flow above is </w:t>
+      </w:r>
+      <w:r>
+        <w:rPr>
+          <w:b/>
+          <w:sz w:val="40"/>
+          <w:szCs w:val="40"/>
+        </w:rPr>
+        <w:t>authorization code grant</w:t>
+      </w:r>
+      <w:r>
+        <w:rPr>
+          <w:b/>
+          <w:sz w:val="40"/>
+          <w:szCs w:val="40"/>
+        </w:rPr>
+        <w:t xml:space="preserve">. </w:t>
+      </w:r>
+      <w:r>
+        <w:rPr>
+          <w:sz w:val="40"/>
+          <w:szCs w:val="40"/>
+        </w:rPr>
+        <w:t>Other flow supported by OAuth 2:</w:t>
+      </w:r>
+    </w:p>
+    <w:p>
+      <w:pPr>
+        <w:tabs>
+          <w:tab w:val="left" w:pos="7601"/>
+        </w:tabs>
+        <w:rPr>
+          <w:sz w:val="40"/>
+          <w:szCs w:val="40"/>
+        </w:rPr>
+      </w:pPr>
+      <w:r>
+        <w:rPr>
+          <w:sz w:val="40"/>
+          <w:szCs w:val="40"/>
+        </w:rPr>
+        <w:drawing>
+          <wp:inline distT="0" distB="0" distL="0" distR="0" wp14:anchorId="703BFBE9" wp14:editId="0979AEA9">
+            <wp:extent cx="5589767" cy="1590934"/>
+            <wp:effectExtent l="0" t="0" r="0" b="9525"/>
+            <wp:docPr id="9" name="Picture 9"/>
+            <wp:cNvGraphicFramePr>
+              <a:graphicFrameLocks xmlns:a="http://schemas.openxmlformats.org/drawingml/2006/main" noChangeAspect="1"/>
+            </wp:cNvGraphicFramePr>
+            <a:graphic xmlns:a="http://schemas.openxmlformats.org/drawingml/2006/main">
+              <a:graphicData uri="http://schemas.openxmlformats.org/drawingml/2006/picture">
+                <pic:pic xmlns:pic="http://schemas.openxmlformats.org/drawingml/2006/picture">
+                  <pic:nvPicPr>
+                    <pic:cNvPr id="1" name=""/>
+                    <pic:cNvPicPr/>
+                  </pic:nvPicPr>
+                  <pic:blipFill>
+                    <a:blip r:embed="rId12"/>
+                    <a:stretch>
+                      <a:fillRect/>
+                    </a:stretch>
+                  </pic:blipFill>
+                  <pic:spPr>
+                    <a:xfrm>
+                      <a:off x="0" y="0"/>
+                      <a:ext cx="5609741" cy="1596619"/>
+                    </a:xfrm>
+                    <a:prstGeom prst="rect">
+                      <a:avLst/>
+                    </a:prstGeom>
+                  </pic:spPr>
+                </pic:pic>
+              </a:graphicData>
+            </a:graphic>
+          </wp:inline>
+        </w:drawing>
+      </w:r>
+    </w:p>
+    <w:p>
+      <w:pPr>
+        <w:tabs>
+          <w:tab w:val="left" w:pos="7601"/>
+        </w:tabs>
+        <w:rPr>
+          <w:sz w:val="40"/>
+          <w:szCs w:val="40"/>
+        </w:rPr>
+      </w:pPr>
+      <w:r>
+        <w:rPr>
+          <w:sz w:val="40"/>
+          <w:szCs w:val="40"/>
+        </w:rPr>
+        <w:lastRenderedPageBreak/>
+        <w:drawing>
+          <wp:inline distT="0" distB="0" distL="0" distR="0" wp14:anchorId="54138FA9" wp14:editId="190E1377">
+            <wp:extent cx="5239910" cy="1641950"/>
+            <wp:effectExtent l="0" t="0" r="0" b="0"/>
+            <wp:docPr id="10" name="Picture 10"/>
+            <wp:cNvGraphicFramePr>
+              <a:graphicFrameLocks xmlns:a="http://schemas.openxmlformats.org/drawingml/2006/main" noChangeAspect="1"/>
+            </wp:cNvGraphicFramePr>
+            <a:graphic xmlns:a="http://schemas.openxmlformats.org/drawingml/2006/main">
+              <a:graphicData uri="http://schemas.openxmlformats.org/drawingml/2006/picture">
+                <pic:pic xmlns:pic="http://schemas.openxmlformats.org/drawingml/2006/picture">
+                  <pic:nvPicPr>
+                    <pic:cNvPr id="1" name=""/>
+                    <pic:cNvPicPr/>
+                  </pic:nvPicPr>
+                  <pic:blipFill>
+                    <a:blip r:embed="rId13"/>
+                    <a:stretch>
+                      <a:fillRect/>
+                    </a:stretch>
+                  </pic:blipFill>
+                  <pic:spPr>
+                    <a:xfrm>
+                      <a:off x="0" y="0"/>
+                      <a:ext cx="5258741" cy="1647851"/>
+                    </a:xfrm>
+                    <a:prstGeom prst="rect">
+                      <a:avLst/>
+                    </a:prstGeom>
+                  </pic:spPr>
+                </pic:pic>
+              </a:graphicData>
+            </a:graphic>
+          </wp:inline>
+        </w:drawing>
+      </w:r>
+    </w:p>
+    <w:p>
+      <w:pPr>
+        <w:tabs>
+          <w:tab w:val="left" w:pos="7601"/>
+        </w:tabs>
+        <w:rPr>
+          <w:sz w:val="40"/>
+          <w:szCs w:val="40"/>
+        </w:rPr>
+      </w:pPr>
+      <w:r>
+        <w:rPr>
+          <w:sz w:val="40"/>
+          <w:szCs w:val="40"/>
+        </w:rPr>
+        <w:t xml:space="preserve">-For our purpose, we focus on </w:t>
+      </w:r>
+      <w:r>
+        <w:rPr>
+          <w:b/>
+          <w:sz w:val="40"/>
+          <w:szCs w:val="40"/>
+        </w:rPr>
+        <w:t>authorization code grant flow</w:t>
+      </w:r>
+      <w:r>
+        <w:rPr>
+          <w:sz w:val="40"/>
+          <w:szCs w:val="40"/>
+        </w:rPr>
+        <w:t xml:space="preserve"> to obtain </w:t>
+      </w:r>
+      <w:r>
+        <w:rPr>
+          <w:b/>
+          <w:sz w:val="40"/>
+          <w:szCs w:val="40"/>
+        </w:rPr>
+        <w:t>JSON Web Token (JWT)</w:t>
+      </w:r>
+      <w:r>
+        <w:rPr>
+          <w:sz w:val="40"/>
+          <w:szCs w:val="40"/>
+        </w:rPr>
+        <w:t xml:space="preserve"> access token. This involves creating a handful of applications that work together:</w:t>
+      </w:r>
+    </w:p>
+    <w:p>
+      <w:pPr>
+        <w:tabs>
+          <w:tab w:val="left" w:pos="7601"/>
+        </w:tabs>
+        <w:rPr>
+          <w:sz w:val="40"/>
+          <w:szCs w:val="40"/>
+        </w:rPr>
+      </w:pPr>
+      <w:r>
+        <w:rPr>
+          <w:sz w:val="40"/>
+          <w:szCs w:val="40"/>
+        </w:rPr>
+        <w:drawing>
+          <wp:inline distT="0" distB="0" distL="0" distR="0" wp14:anchorId="5B01A0CA" wp14:editId="313B3BB2">
+            <wp:extent cx="5943600" cy="2338705"/>
+            <wp:effectExtent l="0" t="0" r="0" b="4445"/>
+            <wp:docPr id="11" name="Picture 11"/>
+            <wp:cNvGraphicFramePr>
+              <a:graphicFrameLocks xmlns:a="http://schemas.openxmlformats.org/drawingml/2006/main" noChangeAspect="1"/>
+            </wp:cNvGraphicFramePr>
+            <a:graphic xmlns:a="http://schemas.openxmlformats.org/drawingml/2006/main">
+              <a:graphicData uri="http://schemas.openxmlformats.org/drawingml/2006/picture">
+                <pic:pic xmlns:pic="http://schemas.openxmlformats.org/drawingml/2006/picture">
+                  <pic:nvPicPr>
+                    <pic:cNvPr id="1" name=""/>
+                    <pic:cNvPicPr/>
+                  </pic:nvPicPr>
+                  <pic:blipFill>
+                    <a:blip r:embed="rId14"/>
+                    <a:stretch>
+                      <a:fillRect/>
+                    </a:stretch>
+                  </pic:blipFill>
+                  <pic:spPr>
+                    <a:xfrm>
+                      <a:off x="0" y="0"/>
+                      <a:ext cx="5943600" cy="2338705"/>
+                    </a:xfrm>
+                    <a:prstGeom prst="rect">
+                      <a:avLst/>
+                    </a:prstGeom>
+                  </pic:spPr>
+                </pic:pic>
+              </a:graphicData>
+            </a:graphic>
+          </wp:inline>
+        </w:drawing>
+      </w:r>
+    </w:p>
+    <w:p>
+      <w:pPr>
+        <w:tabs>
+          <w:tab w:val="left" w:pos="7601"/>
+        </w:tabs>
+        <w:rPr>
+          <w:sz w:val="40"/>
+          <w:szCs w:val="40"/>
+        </w:rPr>
+      </w:pPr>
+      <w:r>
+        <w:rPr>
+          <w:sz w:val="40"/>
+          <w:szCs w:val="40"/>
+        </w:rPr>
+        <w:drawing>
+          <wp:inline distT="0" distB="0" distL="0" distR="0" wp14:anchorId="52152B78" wp14:editId="46984F10">
+            <wp:extent cx="5943600" cy="1018540"/>
+            <wp:effectExtent l="0" t="0" r="0" b="0"/>
+            <wp:docPr id="12" name="Picture 12"/>
+            <wp:cNvGraphicFramePr>
+              <a:graphicFrameLocks xmlns:a="http://schemas.openxmlformats.org/drawingml/2006/main" noChangeAspect="1"/>
+            </wp:cNvGraphicFramePr>
+            <a:graphic xmlns:a="http://schemas.openxmlformats.org/drawingml/2006/main">
+              <a:graphicData uri="http://schemas.openxmlformats.org/drawingml/2006/picture">
+                <pic:pic xmlns:pic="http://schemas.openxmlformats.org/drawingml/2006/picture">
+                  <pic:nvPicPr>
+                    <pic:cNvPr id="1" name=""/>
+                    <pic:cNvPicPr/>
+                  </pic:nvPicPr>
+                  <pic:blipFill>
+                    <a:blip r:embed="rId15"/>
+                    <a:stretch>
+                      <a:fillRect/>
+                    </a:stretch>
+                  </pic:blipFill>
+                  <pic:spPr>
+                    <a:xfrm>
+                      <a:off x="0" y="0"/>
+                      <a:ext cx="5943600" cy="1018540"/>
+                    </a:xfrm>
+                    <a:prstGeom prst="rect">
+                      <a:avLst/>
+                    </a:prstGeom>
+                  </pic:spPr>
+                </pic:pic>
+              </a:graphicData>
+            </a:graphic>
+          </wp:inline>
+        </w:drawing>
+      </w:r>
+    </w:p>
+    <w:p>
+      <w:pPr>
+        <w:tabs>
+          <w:tab w:val="left" w:pos="7601"/>
+        </w:tabs>
+        <w:rPr>
+          <w:sz w:val="40"/>
+          <w:szCs w:val="40"/>
+        </w:rPr>
+      </w:pPr>
+      <w:r>
+        <w:rPr>
+          <w:sz w:val="40"/>
+          <w:szCs w:val="40"/>
+        </w:rPr>
+        <w:t xml:space="preserve">-You can </w:t>
+      </w:r>
+      <w:r>
+        <w:rPr>
+          <w:b/>
+          <w:sz w:val="40"/>
+          <w:szCs w:val="40"/>
+        </w:rPr>
+        <w:t>dig deeper</w:t>
+      </w:r>
+      <w:r>
+        <w:rPr>
+          <w:sz w:val="40"/>
+          <w:szCs w:val="40"/>
+        </w:rPr>
+        <w:t xml:space="preserve"> into the subject by reading </w:t>
+      </w:r>
+      <w:r>
+        <w:rPr>
+          <w:b/>
+          <w:sz w:val="40"/>
+          <w:szCs w:val="40"/>
+        </w:rPr>
+        <w:t>OAuth 2</w:t>
+      </w:r>
+      <w:r>
+        <w:rPr>
+          <w:sz w:val="40"/>
+          <w:szCs w:val="40"/>
+        </w:rPr>
+        <w:t xml:space="preserve"> </w:t>
+      </w:r>
+      <w:r>
+        <w:rPr>
+          <w:b/>
+          <w:sz w:val="40"/>
+          <w:szCs w:val="40"/>
+        </w:rPr>
+        <w:t>specification</w:t>
+      </w:r>
+      <w:r>
+        <w:rPr>
+          <w:sz w:val="40"/>
+          <w:szCs w:val="40"/>
+        </w:rPr>
+        <w:t xml:space="preserve"> (</w:t>
+      </w:r>
+      <w:hyperlink r:id="rId16" w:history="1">
+        <w:r>
+          <w:rPr>
+            <w:rStyle w:val="Hyperlink"/>
+            <w:sz w:val="40"/>
+            <w:szCs w:val="40"/>
+          </w:rPr>
+          <w:t>https://oauth.net/2/</w:t>
+        </w:r>
+      </w:hyperlink>
+      <w:r>
+        <w:rPr>
+          <w:sz w:val="40"/>
+          <w:szCs w:val="40"/>
+        </w:rPr>
+        <w:t>) or these books:</w:t>
+      </w:r>
+    </w:p>
+    <w:p>
+      <w:pPr>
+        <w:tabs>
+          <w:tab w:val="left" w:pos="7601"/>
+        </w:tabs>
+        <w:rPr>
+          <w:sz w:val="40"/>
+          <w:szCs w:val="40"/>
+        </w:rPr>
+      </w:pPr>
+      <w:r>
+        <w:rPr>
+          <w:sz w:val="40"/>
+          <w:szCs w:val="40"/>
+        </w:rPr>
+        <w:lastRenderedPageBreak/>
+        <w:t>+</w:t>
+      </w:r>
+      <w:r>
+        <w:rPr>
+          <w:b/>
+          <w:sz w:val="40"/>
+          <w:szCs w:val="40"/>
+        </w:rPr>
+        <w:t>OAuth 2 in Action</w:t>
+      </w:r>
+      <w:r>
+        <w:rPr>
+          <w:sz w:val="40"/>
+          <w:szCs w:val="40"/>
+        </w:rPr>
+        <w:t xml:space="preserve">: </w:t>
+      </w:r>
+      <w:r>
+        <w:rPr>
+          <w:sz w:val="40"/>
+          <w:szCs w:val="40"/>
+        </w:rPr>
+        <w:t xml:space="preserve">https://www.manning.com/books/oauth-2-in-action </w:t>
+      </w:r>
+      <w:r>
+        <w:rPr>
+          <w:sz w:val="40"/>
+          <w:szCs w:val="40"/>
+        </w:rPr>
+        <w:t>+</w:t>
+      </w:r>
+      <w:proofErr w:type="spellStart"/>
+      <w:r>
+        <w:rPr>
+          <w:b/>
+          <w:sz w:val="40"/>
+          <w:szCs w:val="40"/>
+        </w:rPr>
+        <w:t>Microservices</w:t>
+      </w:r>
+      <w:proofErr w:type="spellEnd"/>
+      <w:r>
+        <w:rPr>
+          <w:b/>
+          <w:sz w:val="40"/>
+          <w:szCs w:val="40"/>
+        </w:rPr>
+        <w:t xml:space="preserve"> Security in Action</w:t>
+      </w:r>
+      <w:r>
+        <w:rPr>
+          <w:sz w:val="40"/>
+          <w:szCs w:val="40"/>
+        </w:rPr>
+        <w:t>: https://www.</w:t>
+      </w:r>
+      <w:r>
+        <w:rPr>
+          <w:sz w:val="40"/>
+          <w:szCs w:val="40"/>
+        </w:rPr>
+        <w:t>manning.com/books/microservices-</w:t>
+      </w:r>
+      <w:r>
+        <w:rPr>
+          <w:sz w:val="40"/>
+          <w:szCs w:val="40"/>
+        </w:rPr>
+        <w:t xml:space="preserve">security-in-action </w:t>
+      </w:r>
+    </w:p>
+    <w:p>
+      <w:pPr>
+        <w:tabs>
+          <w:tab w:val="left" w:pos="7601"/>
+        </w:tabs>
+        <w:rPr>
+          <w:sz w:val="40"/>
+          <w:szCs w:val="40"/>
+        </w:rPr>
+      </w:pPr>
+      <w:r>
+        <w:rPr>
+          <w:sz w:val="40"/>
+          <w:szCs w:val="40"/>
+        </w:rPr>
+        <w:t>+</w:t>
+      </w:r>
+      <w:r>
+        <w:rPr>
+          <w:b/>
+          <w:sz w:val="40"/>
+          <w:szCs w:val="40"/>
+        </w:rPr>
+        <w:t>API Security in Action</w:t>
+      </w:r>
+      <w:r>
+        <w:rPr>
+          <w:sz w:val="40"/>
+          <w:szCs w:val="40"/>
+        </w:rPr>
+        <w:t xml:space="preserve">: </w:t>
+      </w:r>
+      <w:hyperlink r:id="rId17" w:history="1">
+        <w:r>
+          <w:rPr>
+            <w:rStyle w:val="Hyperlink"/>
+            <w:sz w:val="40"/>
+            <w:szCs w:val="40"/>
+          </w:rPr>
+          <w:t>https://www.manning.com/books/api-security-in-action</w:t>
+        </w:r>
+      </w:hyperlink>
+    </w:p>
+    <w:p>
+      <w:pPr>
+        <w:tabs>
+          <w:tab w:val="left" w:pos="7601"/>
+        </w:tabs>
+        <w:rPr>
+          <w:sz w:val="40"/>
+          <w:szCs w:val="40"/>
+        </w:rPr>
+      </w:pPr>
+      <w:r>
+        <w:rPr>
+          <w:sz w:val="40"/>
+          <w:szCs w:val="40"/>
+        </w:rPr>
+        <w:t>+</w:t>
+      </w:r>
+      <w:proofErr w:type="spellStart"/>
+      <w:r>
+        <w:rPr>
+          <w:sz w:val="40"/>
+          <w:szCs w:val="40"/>
+        </w:rPr>
+        <w:t>liveProject</w:t>
+      </w:r>
+      <w:proofErr w:type="spellEnd"/>
+      <w:r>
+        <w:rPr>
+          <w:sz w:val="40"/>
+          <w:szCs w:val="40"/>
+        </w:rPr>
+        <w:t xml:space="preserve"> “Protecting User Data with Spring Security” and OAuth2 (</w:t>
+      </w:r>
+      <w:hyperlink r:id="rId18" w:history="1">
+        <w:r>
+          <w:rPr>
+            <w:rStyle w:val="Hyperlink"/>
+            <w:sz w:val="40"/>
+            <w:szCs w:val="40"/>
+          </w:rPr>
+          <w:t>http://mng.bz/4KdD</w:t>
+        </w:r>
+      </w:hyperlink>
+      <w:r>
+        <w:rPr>
+          <w:sz w:val="40"/>
+          <w:szCs w:val="40"/>
+        </w:rPr>
+        <w:t>)</w:t>
+      </w:r>
+    </w:p>
+    <w:p>
+      <w:pPr>
+        <w:tabs>
+          <w:tab w:val="left" w:pos="7601"/>
+        </w:tabs>
+        <w:rPr>
+          <w:sz w:val="40"/>
+          <w:szCs w:val="40"/>
+        </w:rPr>
+      </w:pPr>
+      <w:r>
+        <w:rPr>
+          <w:sz w:val="40"/>
+          <w:szCs w:val="40"/>
+        </w:rPr>
+        <w:t xml:space="preserve">-Developers are encouraged to use authorization severs from vendors: </w:t>
+      </w:r>
+      <w:proofErr w:type="spellStart"/>
+      <w:r>
+        <w:rPr>
+          <w:sz w:val="40"/>
+          <w:szCs w:val="40"/>
+        </w:rPr>
+        <w:t>Okta</w:t>
+      </w:r>
+      <w:proofErr w:type="spellEnd"/>
+      <w:r>
+        <w:rPr>
+          <w:sz w:val="40"/>
+          <w:szCs w:val="40"/>
+        </w:rPr>
+        <w:t>, Google… Spring Authorization Server project is a great way to get started with OAuth 2.</w:t>
+      </w:r>
+    </w:p>
+    <w:p>
+      <w:pPr>
+        <w:tabs>
+          <w:tab w:val="left" w:pos="7601"/>
+        </w:tabs>
+        <w:rPr>
+          <w:sz w:val="40"/>
+          <w:szCs w:val="40"/>
+        </w:rPr>
+      </w:pPr>
+      <w:r>
+        <w:rPr>
+          <w:sz w:val="40"/>
+          <w:szCs w:val="40"/>
+        </w:rPr>
+        <w:t xml:space="preserve">-We going to see how to use </w:t>
+      </w:r>
+      <w:r>
+        <w:rPr>
+          <w:b/>
+          <w:sz w:val="40"/>
+          <w:szCs w:val="40"/>
+        </w:rPr>
+        <w:t>OAuth 2</w:t>
+      </w:r>
+      <w:r>
+        <w:rPr>
+          <w:sz w:val="40"/>
+          <w:szCs w:val="40"/>
+        </w:rPr>
+        <w:t xml:space="preserve"> using </w:t>
+      </w:r>
+      <w:r>
+        <w:rPr>
+          <w:b/>
+          <w:sz w:val="40"/>
+          <w:szCs w:val="40"/>
+        </w:rPr>
+        <w:t>Spring Security</w:t>
+      </w:r>
+      <w:r>
+        <w:rPr>
+          <w:sz w:val="40"/>
+          <w:szCs w:val="40"/>
+        </w:rPr>
+        <w:t xml:space="preserve">. We’ll create </w:t>
+      </w:r>
+      <w:r>
+        <w:rPr>
+          <w:b/>
+          <w:sz w:val="40"/>
+          <w:szCs w:val="40"/>
+        </w:rPr>
+        <w:t>2 new project</w:t>
+      </w:r>
+      <w:r>
+        <w:rPr>
+          <w:sz w:val="40"/>
+          <w:szCs w:val="40"/>
+        </w:rPr>
+        <w:t xml:space="preserve">: an </w:t>
+      </w:r>
+      <w:r>
+        <w:rPr>
+          <w:b/>
+          <w:sz w:val="40"/>
+          <w:szCs w:val="40"/>
+        </w:rPr>
+        <w:t>authorization server project</w:t>
+      </w:r>
+      <w:r>
+        <w:rPr>
+          <w:sz w:val="40"/>
+          <w:szCs w:val="40"/>
+        </w:rPr>
+        <w:t xml:space="preserve"> + a </w:t>
+      </w:r>
+      <w:r>
+        <w:rPr>
+          <w:b/>
+          <w:sz w:val="40"/>
+          <w:szCs w:val="40"/>
+        </w:rPr>
+        <w:t>client project</w:t>
+      </w:r>
+      <w:r>
+        <w:rPr>
+          <w:sz w:val="40"/>
+          <w:szCs w:val="40"/>
+        </w:rPr>
+        <w:t xml:space="preserve">, modify </w:t>
+      </w:r>
+      <w:r>
+        <w:rPr>
+          <w:b/>
+          <w:sz w:val="40"/>
+          <w:szCs w:val="40"/>
+        </w:rPr>
+        <w:t>existing Taco Cloud project</w:t>
+      </w:r>
+      <w:r>
+        <w:rPr>
+          <w:sz w:val="40"/>
+          <w:szCs w:val="40"/>
+        </w:rPr>
+        <w:t xml:space="preserve"> such that its API acts as a </w:t>
+      </w:r>
+      <w:r>
+        <w:rPr>
+          <w:b/>
+          <w:sz w:val="40"/>
+          <w:szCs w:val="40"/>
+        </w:rPr>
+        <w:t>resource server</w:t>
+      </w:r>
+      <w:r>
+        <w:rPr>
+          <w:sz w:val="40"/>
+          <w:szCs w:val="40"/>
+        </w:rPr>
+        <w:t>.</w:t>
+      </w:r>
+    </w:p>
+    <w:p>
+      <w:pPr>
+        <w:pStyle w:val="Heading1"/>
+        <w:rPr>
+          <w:sz w:val="40"/>
+          <w:szCs w:val="40"/>
+        </w:rPr>
+      </w:pPr>
+      <w:r>
+        <w:rPr>
+          <w:sz w:val="40"/>
+          <w:szCs w:val="40"/>
+        </w:rPr>
+        <w:t>8.2 Creating an authorization server</w:t>
+      </w:r>
+    </w:p>
+    <w:p>
+      <w:pPr>
+        <w:rPr>
+          <w:sz w:val="40"/>
+          <w:szCs w:val="40"/>
+        </w:rPr>
+      </w:pPr>
+      <w:r>
+        <w:rPr>
+          <w:sz w:val="40"/>
+          <w:szCs w:val="40"/>
+        </w:rPr>
+        <w:t xml:space="preserve">-Authorization server’s job it to issue an access token on behalf of a user. </w:t>
+      </w:r>
+    </w:p>
+    <w:p>
+      <w:pPr>
+        <w:rPr>
+          <w:sz w:val="40"/>
+          <w:szCs w:val="40"/>
+        </w:rPr>
+      </w:pPr>
+      <w:r>
+        <w:rPr>
+          <w:sz w:val="40"/>
+          <w:szCs w:val="40"/>
+        </w:rPr>
+        <w:t>-Spring Authorization Server is experimental and doesn’t implement all OAuth 2 grant types but it does implement authorization code grand + client credentials grant.</w:t>
+      </w:r>
+    </w:p>
+    <w:p>
+      <w:pPr>
+        <w:rPr>
+          <w:sz w:val="40"/>
+          <w:szCs w:val="40"/>
+        </w:rPr>
+      </w:pPr>
+      <w:r>
+        <w:rPr>
+          <w:sz w:val="40"/>
+          <w:szCs w:val="40"/>
+        </w:rPr>
+        <w:lastRenderedPageBreak/>
+        <w:t xml:space="preserve">-Authorization server is a distinct app from any app that provides API and from the client. </w:t>
+      </w:r>
+      <w:r>
+        <w:rPr>
+          <w:sz w:val="40"/>
+          <w:szCs w:val="40"/>
+        </w:rPr>
+        <w:t xml:space="preserve">-&gt; Create a new SB project: web + security + </w:t>
+      </w:r>
+      <w:proofErr w:type="spellStart"/>
+      <w:r>
+        <w:rPr>
+          <w:sz w:val="40"/>
+          <w:szCs w:val="40"/>
+        </w:rPr>
+        <w:t>jpa+lombok</w:t>
+      </w:r>
+      <w:proofErr w:type="spellEnd"/>
+      <w:r>
+        <w:rPr>
+          <w:sz w:val="40"/>
+          <w:szCs w:val="40"/>
+        </w:rPr>
+        <w:t xml:space="preserve">. </w:t>
+      </w:r>
+      <w:hyperlink r:id="rId19" w:history="1">
+        <w:r>
+          <w:rPr>
+            <w:rStyle w:val="Hyperlink"/>
+          </w:rPr>
+          <w:t xml:space="preserve">Spring </w:t>
+        </w:r>
+        <w:proofErr w:type="spellStart"/>
+        <w:r>
+          <w:rPr>
+            <w:rStyle w:val="Hyperlink"/>
+          </w:rPr>
+          <w:t>Initializr</w:t>
+        </w:r>
+        <w:proofErr w:type="spellEnd"/>
+      </w:hyperlink>
+    </w:p>
+    <w:p>
+      <w:pPr>
+        <w:rPr>
+          <w:sz w:val="40"/>
+          <w:szCs w:val="40"/>
+        </w:rPr>
+      </w:pPr>
+      <w:r>
+        <w:rPr>
+          <w:sz w:val="40"/>
+          <w:szCs w:val="40"/>
+        </w:rPr>
+        <w:t>-Manually add SAS dependency:</w:t>
+      </w:r>
+    </w:p>
+    <w:p>
+      <w:pPr>
+        <w:rPr>
+          <w:sz w:val="40"/>
+          <w:szCs w:val="40"/>
+        </w:rPr>
+      </w:pPr>
+      <w:r>
+        <w:rPr>
+          <w:sz w:val="40"/>
+          <w:szCs w:val="40"/>
+        </w:rPr>
+        <w:drawing>
+          <wp:inline distT="0" distB="0" distL="0" distR="0" wp14:anchorId="58B027DE" wp14:editId="393CCDA9">
+            <wp:extent cx="5943600" cy="836295"/>
+            <wp:effectExtent l="0" t="0" r="0" b="1905"/>
+            <wp:docPr id="13" name="Picture 13"/>
+            <wp:cNvGraphicFramePr>
+              <a:graphicFrameLocks xmlns:a="http://schemas.openxmlformats.org/drawingml/2006/main" noChangeAspect="1"/>
+            </wp:cNvGraphicFramePr>
+            <a:graphic xmlns:a="http://schemas.openxmlformats.org/drawingml/2006/main">
+              <a:graphicData uri="http://schemas.openxmlformats.org/drawingml/2006/picture">
+                <pic:pic xmlns:pic="http://schemas.openxmlformats.org/drawingml/2006/picture">
+                  <pic:nvPicPr>
+                    <pic:cNvPr id="1" name=""/>
+                    <pic:cNvPicPr/>
+                  </pic:nvPicPr>
+                  <pic:blipFill>
+                    <a:blip r:embed="rId20"/>
+                    <a:stretch>
+                      <a:fillRect/>
+                    </a:stretch>
+                  </pic:blipFill>
+                  <pic:spPr>
+                    <a:xfrm>
+                      <a:off x="0" y="0"/>
+                      <a:ext cx="5943600" cy="836295"/>
+                    </a:xfrm>
+                    <a:prstGeom prst="rect">
+                      <a:avLst/>
+                    </a:prstGeom>
+                  </pic:spPr>
+                </pic:pic>
+              </a:graphicData>
+            </a:graphic>
+          </wp:inline>
+        </w:drawing>
+      </w:r>
+    </w:p>
+    <w:p>
+      <w:pPr>
+        <w:rPr>
+          <w:sz w:val="40"/>
+          <w:szCs w:val="40"/>
+        </w:rPr>
+      </w:pPr>
+      <w:r>
+        <w:rPr>
+          <w:sz w:val="40"/>
+          <w:szCs w:val="40"/>
+        </w:rPr>
+        <w:t>-Make sure that there’s not a port conflict</w:t>
+      </w:r>
+    </w:p>
+    <w:p>
+      <w:pPr>
+        <w:rPr>
+          <w:sz w:val="40"/>
+          <w:szCs w:val="40"/>
+        </w:rPr>
+      </w:pPr>
+      <w:r>
+        <w:rPr>
+          <w:sz w:val="40"/>
+          <w:szCs w:val="40"/>
+        </w:rPr>
+        <w:drawing>
+          <wp:inline distT="0" distB="0" distL="0" distR="0" wp14:anchorId="4CB270D5" wp14:editId="4157BF7D">
+            <wp:extent cx="1095528" cy="371527"/>
+            <wp:effectExtent l="0" t="0" r="9525" b="9525"/>
+            <wp:docPr id="14" name="Picture 14"/>
+            <wp:cNvGraphicFramePr>
+              <a:graphicFrameLocks xmlns:a="http://schemas.openxmlformats.org/drawingml/2006/main" noChangeAspect="1"/>
+            </wp:cNvGraphicFramePr>
+            <a:graphic xmlns:a="http://schemas.openxmlformats.org/drawingml/2006/main">
+              <a:graphicData uri="http://schemas.openxmlformats.org/drawingml/2006/picture">
+                <pic:pic xmlns:pic="http://schemas.openxmlformats.org/drawingml/2006/picture">
+                  <pic:nvPicPr>
+                    <pic:cNvPr id="1" name=""/>
+                    <pic:cNvPicPr/>
+                  </pic:nvPicPr>
+                  <pic:blipFill>
+                    <a:blip r:embed="rId21"/>
+                    <a:stretch>
+                      <a:fillRect/>
+                    </a:stretch>
+                  </pic:blipFill>
+                  <pic:spPr>
+                    <a:xfrm>
+                      <a:off x="0" y="0"/>
+                      <a:ext cx="1095528" cy="371527"/>
+                    </a:xfrm>
+                    <a:prstGeom prst="rect">
+                      <a:avLst/>
+                    </a:prstGeom>
+                  </pic:spPr>
+                </pic:pic>
+              </a:graphicData>
+            </a:graphic>
+          </wp:inline>
+        </w:drawing>
+      </w:r>
+    </w:p>
+    <w:p>
+      <w:pPr>
+        <w:rPr>
+          <w:sz w:val="40"/>
+          <w:szCs w:val="40"/>
+        </w:rPr>
+      </w:pPr>
+      <w:r>
+        <w:rPr>
+          <w:sz w:val="40"/>
+          <w:szCs w:val="40"/>
+        </w:rPr>
+        <w:t>-Simple SS configuration class that enables form-based login and requires that all requests be authenticated</w:t>
+      </w:r>
+    </w:p>
+    <w:p>
+      <w:pPr>
+        <w:rPr>
+          <w:sz w:val="40"/>
+          <w:szCs w:val="40"/>
+        </w:rPr>
+      </w:pPr>
+      <w:r>
+        <w:rPr>
+          <w:sz w:val="40"/>
+          <w:szCs w:val="40"/>
+        </w:rPr>
+        <w:drawing>
+          <wp:inline distT="0" distB="0" distL="0" distR="0" wp14:anchorId="15CC9D4D" wp14:editId="471332A2">
+            <wp:extent cx="4599248" cy="2361537"/>
+            <wp:effectExtent l="0" t="0" r="0" b="1270"/>
+            <wp:docPr id="15" name="Picture 15"/>
+            <wp:cNvGraphicFramePr>
+              <a:graphicFrameLocks xmlns:a="http://schemas.openxmlformats.org/drawingml/2006/main" noChangeAspect="1"/>
+            </wp:cNvGraphicFramePr>
+            <a:graphic xmlns:a="http://schemas.openxmlformats.org/drawingml/2006/main">
+              <a:graphicData uri="http://schemas.openxmlformats.org/drawingml/2006/picture">
+                <pic:pic xmlns:pic="http://schemas.openxmlformats.org/drawingml/2006/picture">
+                  <pic:nvPicPr>
+                    <pic:cNvPr id="1" name=""/>
+                    <pic:cNvPicPr/>
+                  </pic:nvPicPr>
+                  <pic:blipFill>
+                    <a:blip r:embed="rId22"/>
+                    <a:stretch>
+                      <a:fillRect/>
+                    </a:stretch>
+                  </pic:blipFill>
+                  <pic:spPr>
+                    <a:xfrm>
+                      <a:off x="0" y="0"/>
+                      <a:ext cx="4615604" cy="2369935"/>
+                    </a:xfrm>
+                    <a:prstGeom prst="rect">
+                      <a:avLst/>
+                    </a:prstGeom>
+                  </pic:spPr>
+                </pic:pic>
+              </a:graphicData>
+            </a:graphic>
+          </wp:inline>
+        </w:drawing>
+      </w:r>
+    </w:p>
+    <w:p>
+      <w:pPr>
+        <w:rPr>
+          <w:sz w:val="40"/>
+          <w:szCs w:val="40"/>
+        </w:rPr>
+      </w:pPr>
+      <w:r>
+        <w:rPr>
+          <w:sz w:val="40"/>
+          <w:szCs w:val="40"/>
+        </w:rPr>
+        <w:drawing>
+          <wp:inline distT="0" distB="0" distL="0" distR="0" wp14:anchorId="43714BAD" wp14:editId="0A9F9957">
+            <wp:extent cx="4913906" cy="1445731"/>
+            <wp:effectExtent l="0" t="0" r="1270" b="2540"/>
+            <wp:docPr id="16" name="Picture 16"/>
+            <wp:cNvGraphicFramePr>
+              <a:graphicFrameLocks xmlns:a="http://schemas.openxmlformats.org/drawingml/2006/main" noChangeAspect="1"/>
+            </wp:cNvGraphicFramePr>
+            <a:graphic xmlns:a="http://schemas.openxmlformats.org/drawingml/2006/main">
+              <a:graphicData uri="http://schemas.openxmlformats.org/drawingml/2006/picture">
+                <pic:pic xmlns:pic="http://schemas.openxmlformats.org/drawingml/2006/picture">
+                  <pic:nvPicPr>
+                    <pic:cNvPr id="1" name=""/>
+                    <pic:cNvPicPr/>
+                  </pic:nvPicPr>
+                  <pic:blipFill>
+                    <a:blip r:embed="rId23"/>
+                    <a:stretch>
+                      <a:fillRect/>
+                    </a:stretch>
+                  </pic:blipFill>
+                  <pic:spPr>
+                    <a:xfrm>
+                      <a:off x="0" y="0"/>
+                      <a:ext cx="4940436" cy="1453537"/>
+                    </a:xfrm>
+                    <a:prstGeom prst="rect">
+                      <a:avLst/>
+                    </a:prstGeom>
+                  </pic:spPr>
+                </pic:pic>
+              </a:graphicData>
+            </a:graphic>
+          </wp:inline>
+        </w:drawing>
+      </w:r>
+    </w:p>
+    <w:p>
+      <w:pPr>
+        <w:rPr>
+          <w:sz w:val="40"/>
+          <w:szCs w:val="40"/>
+        </w:rPr>
+      </w:pPr>
+      <w:r>
+        <w:rPr>
+          <w:sz w:val="40"/>
+          <w:szCs w:val="40"/>
+        </w:rPr>
+        <w:lastRenderedPageBreak/>
+        <w:t xml:space="preserve">+Notice: </w:t>
+      </w:r>
+      <w:proofErr w:type="spellStart"/>
+      <w:r>
+        <w:rPr>
+          <w:sz w:val="40"/>
+          <w:szCs w:val="40"/>
+        </w:rPr>
+        <w:t>UserDetailsService</w:t>
+      </w:r>
+      <w:proofErr w:type="spellEnd"/>
+      <w:r>
+        <w:rPr>
+          <w:sz w:val="40"/>
+          <w:szCs w:val="40"/>
+        </w:rPr>
+        <w:t xml:space="preserve"> bean </w:t>
+      </w:r>
+      <w:r>
+        <w:rPr>
+          <w:sz w:val="40"/>
+          <w:szCs w:val="40"/>
+        </w:rPr>
+        <w:t xml:space="preserve">works with </w:t>
+      </w:r>
+      <w:proofErr w:type="spellStart"/>
+      <w:r>
+        <w:rPr>
+          <w:sz w:val="40"/>
+          <w:szCs w:val="40"/>
+        </w:rPr>
+        <w:t>TacoUserRepository</w:t>
+      </w:r>
+      <w:proofErr w:type="spellEnd"/>
+      <w:r>
+        <w:rPr>
+          <w:sz w:val="40"/>
+          <w:szCs w:val="40"/>
+        </w:rPr>
+        <w:t xml:space="preserve">, you need to specifics User + </w:t>
+      </w:r>
       <w:bookmarkStart w:id="0" w:name="_GoBack"/>
-      <w:r>
-        <w:rPr>
-          <w:sz w:val="40"/>
-          <w:szCs w:val="40"/>
-        </w:rPr>
-        <w:t>8. Securing REST</w:t>
-      </w:r>
-    </w:p>
-    <w:p>
-      <w:pPr>
-        <w:rPr>
-          <w:sz w:val="40"/>
-          <w:szCs w:val="40"/>
-        </w:rPr>
-      </w:pPr>
-      <w:r>
-        <w:rPr>
-          <w:sz w:val="40"/>
-          <w:szCs w:val="40"/>
-        </w:rPr>
-        <w:t>-Securing a REST API is different from securing a browser-based web application.</w:t>
+      <w:bookmarkEnd w:id="0"/>
+      <w:proofErr w:type="spellStart"/>
+      <w:r>
+        <w:rPr>
+          <w:sz w:val="40"/>
+          <w:szCs w:val="40"/>
+        </w:rPr>
+        <w:t>UserRepository</w:t>
+      </w:r>
+      <w:proofErr w:type="spellEnd"/>
+      <w:r>
+        <w:rPr>
+          <w:sz w:val="40"/>
+          <w:szCs w:val="40"/>
+        </w:rPr>
+        <w:t xml:space="preserve"> like we’ve created in Chap 3.</w:t>
+      </w:r>
+    </w:p>
+    <w:p>
+      <w:pPr>
+        <w:rPr>
+          <w:sz w:val="40"/>
+          <w:szCs w:val="40"/>
+        </w:rPr>
+      </w:pPr>
+      <w:r>
+        <w:rPr>
+          <w:sz w:val="40"/>
+          <w:szCs w:val="40"/>
+        </w:rPr>
+        <w:t xml:space="preserve">-You can use </w:t>
+      </w:r>
+      <w:proofErr w:type="spellStart"/>
+      <w:r>
+        <w:rPr>
+          <w:sz w:val="40"/>
+          <w:szCs w:val="40"/>
+        </w:rPr>
+        <w:t>CommandLineRunner</w:t>
+      </w:r>
+      <w:proofErr w:type="spellEnd"/>
+      <w:r>
+        <w:rPr>
+          <w:sz w:val="40"/>
+          <w:szCs w:val="40"/>
+        </w:rPr>
+        <w:t xml:space="preserve"> bean to prepopulate database with some test users:</w:t>
+      </w:r>
+    </w:p>
+    <w:p>
+      <w:pPr>
+        <w:rPr>
+          <w:sz w:val="40"/>
+          <w:szCs w:val="40"/>
+        </w:rPr>
+      </w:pPr>
+      <w:r>
+        <w:rPr>
+          <w:sz w:val="40"/>
+          <w:szCs w:val="40"/>
+        </w:rPr>
+        <w:drawing>
+          <wp:inline distT="0" distB="0" distL="0" distR="0" wp14:anchorId="1E33C10E" wp14:editId="12D95BF0">
+            <wp:extent cx="5943600" cy="1682750"/>
+            <wp:effectExtent l="0" t="0" r="0" b="0"/>
+            <wp:docPr id="17" name="Picture 17"/>
+            <wp:cNvGraphicFramePr>
+              <a:graphicFrameLocks xmlns:a="http://schemas.openxmlformats.org/drawingml/2006/main" noChangeAspect="1"/>
+            </wp:cNvGraphicFramePr>
+            <a:graphic xmlns:a="http://schemas.openxmlformats.org/drawingml/2006/main">
+              <a:graphicData uri="http://schemas.openxmlformats.org/drawingml/2006/picture">
+                <pic:pic xmlns:pic="http://schemas.openxmlformats.org/drawingml/2006/picture">
+                  <pic:nvPicPr>
+                    <pic:cNvPr id="1" name=""/>
+                    <pic:cNvPicPr/>
+                  </pic:nvPicPr>
+                  <pic:blipFill>
+                    <a:blip r:embed="rId24"/>
+                    <a:stretch>
+                      <a:fillRect/>
+                    </a:stretch>
+                  </pic:blipFill>
+                  <pic:spPr>
+                    <a:xfrm>
+                      <a:off x="0" y="0"/>
+                      <a:ext cx="5943600" cy="1682750"/>
+                    </a:xfrm>
+                    <a:prstGeom prst="rect">
+                      <a:avLst/>
+                    </a:prstGeom>
+                  </pic:spPr>
+                </pic:pic>
+              </a:graphicData>
+            </a:graphic>
+          </wp:inline>
+        </w:drawing>
       </w:r>
     </w:p>
     <w:p>
@@ -47,7 +1940,7 @@
           <w:sz w:val="40"/>
           <w:szCs w:val="40"/>
         </w:rPr>
-        <w:t>8.1 Introducing OAuth 2</w:t>
+        <w:t>8.3 Securing an API with a resource server</w:t>
       </w:r>
     </w:p>
     <w:p>
@@ -71,7 +1964,7 @@
           <w:sz w:val="40"/>
           <w:szCs w:val="40"/>
         </w:rPr>
-        <w:t>8.2 Creating an authorization server</w:t>
+        <w:t>8.4 Developing the client</w:t>
       </w:r>
     </w:p>
     <w:p>
@@ -95,54 +1988,6 @@
           <w:sz w:val="40"/>
           <w:szCs w:val="40"/>
         </w:rPr>
-        <w:t>8.3 Securing an API with a resource server</w:t>
-      </w:r>
-    </w:p>
-    <w:p>
-      <w:pPr>
-        <w:rPr>
-          <w:sz w:val="40"/>
-          <w:szCs w:val="40"/>
-        </w:rPr>
-      </w:pPr>
-    </w:p>
-    <w:p>
-      <w:pPr>
-        <w:pStyle w:val="Heading1"/>
-        <w:rPr>
-          <w:sz w:val="40"/>
-          <w:szCs w:val="40"/>
-        </w:rPr>
-      </w:pPr>
-      <w:r>
-        <w:rPr>
-          <w:sz w:val="40"/>
-          <w:szCs w:val="40"/>
-        </w:rPr>
-        <w:t>8.4 Developing the client</w:t>
-      </w:r>
-    </w:p>
-    <w:p>
-      <w:pPr>
-        <w:rPr>
-          <w:sz w:val="40"/>
-          <w:szCs w:val="40"/>
-        </w:rPr>
-      </w:pPr>
-    </w:p>
-    <w:p>
-      <w:pPr>
-        <w:pStyle w:val="Heading1"/>
-        <w:rPr>
-          <w:sz w:val="40"/>
-          <w:szCs w:val="40"/>
-        </w:rPr>
-      </w:pPr>
-      <w:r>
-        <w:rPr>
-          <w:sz w:val="40"/>
-          <w:szCs w:val="40"/>
-        </w:rPr>
         <w:t>-Summary</w:t>
       </w:r>
     </w:p>
@@ -154,7 +1999,6 @@
         </w:rPr>
       </w:pPr>
     </w:p>
-    <w:bookmarkEnd w:id="0"/>
     <w:p>
       <w:pPr>
         <w:rPr>
@@ -628,6 +2472,17 @@
       <w:szCs w:val="32"/>
     </w:rPr>
   </w:style>
+  <w:style w:type="character" w:styleId="Hyperlink">
+    <w:name w:val="Hyperlink"/>
+    <w:basedOn w:val="DefaultParagraphFont"/>
+    <w:uiPriority w:val="99"/>
+    <w:unhideWhenUsed/>
+    <w:rsid w:val="001D04A7"/>
+    <w:rPr>
+      <w:color w:val="0563C1" w:themeColor="hyperlink"/>
+      <w:u w:val="single"/>
+    </w:rPr>
+  </w:style>
 </w:styles>
 </file>
 

</xml_diff>

<commit_message>
Update Spring Authorization Server. Notice: Check again the Role of user
</commit_message>
<xml_diff>
--- a/SpringInActionDoc/PartII_IntegratedSpring/8.docx
+++ b/SpringInActionDoc/PartII_IntegratedSpring/8.docx
@@ -61,34 +61,19 @@
           <w:sz w:val="40"/>
           <w:szCs w:val="40"/>
         </w:rPr>
-        <w:t xml:space="preserve">-Suppose we want to create a new back-office application to manage Taco Cloud </w:t>
-      </w:r>
-      <w:proofErr w:type="gramStart"/>
-      <w:r>
-        <w:rPr>
-          <w:sz w:val="40"/>
-          <w:szCs w:val="40"/>
-        </w:rPr>
-        <w:t>app.</w:t>
-      </w:r>
-      <w:proofErr w:type="gramEnd"/>
-      <w:r>
-        <w:rPr>
-          <w:sz w:val="40"/>
-          <w:szCs w:val="40"/>
-        </w:rPr>
-        <w:t xml:space="preserve"> Before that, we need to add new endpoints to Taco Cloud API to support ingredient management.</w:t>
-      </w:r>
-    </w:p>
-    <w:p>
-      <w:pPr>
-        <w:rPr>
-          <w:sz w:val="40"/>
-          <w:szCs w:val="40"/>
-        </w:rPr>
-      </w:pPr>
-      <w:r>
-        <w:rPr>
+        <w:t>-Suppose we want to create a new back-office application to manage Taco Cloud app. Before that, we need to add new endpoints to Taco Cloud API to support ingredient management.</w:t>
+      </w:r>
+    </w:p>
+    <w:p>
+      <w:pPr>
+        <w:rPr>
+          <w:sz w:val="40"/>
+          <w:szCs w:val="40"/>
+        </w:rPr>
+      </w:pPr>
+      <w:r>
+        <w:rPr>
+          <w:noProof/>
           <w:sz w:val="40"/>
           <w:szCs w:val="40"/>
         </w:rPr>
@@ -138,6 +123,7 @@
       </w:pPr>
       <w:r>
         <w:rPr>
+          <w:noProof/>
           <w:sz w:val="40"/>
           <w:szCs w:val="40"/>
         </w:rPr>
@@ -188,6 +174,7 @@
       </w:pPr>
       <w:r>
         <w:rPr>
+          <w:noProof/>
           <w:sz w:val="40"/>
           <w:szCs w:val="40"/>
         </w:rPr>
@@ -328,6 +315,7 @@
       </w:pPr>
       <w:r>
         <w:rPr>
+          <w:noProof/>
           <w:sz w:val="40"/>
           <w:szCs w:val="40"/>
         </w:rPr>
@@ -413,6 +401,7 @@
       </w:pPr>
       <w:r>
         <w:rPr>
+          <w:noProof/>
           <w:sz w:val="40"/>
           <w:szCs w:val="40"/>
         </w:rPr>
@@ -466,6 +455,7 @@
       </w:pPr>
       <w:r>
         <w:rPr>
+          <w:noProof/>
           <w:sz w:val="40"/>
           <w:szCs w:val="40"/>
         </w:rPr>
@@ -536,6 +526,7 @@
       </w:pPr>
       <w:r>
         <w:rPr>
+          <w:noProof/>
           <w:sz w:val="40"/>
           <w:szCs w:val="40"/>
         </w:rPr>
@@ -661,6 +652,7 @@
       </w:pPr>
       <w:r>
         <w:rPr>
+          <w:noProof/>
           <w:sz w:val="40"/>
           <w:szCs w:val="40"/>
         </w:rPr>
@@ -769,6 +761,7 @@
       </w:pPr>
       <w:r>
         <w:rPr>
+          <w:noProof/>
           <w:sz w:val="40"/>
           <w:szCs w:val="40"/>
         </w:rPr>
@@ -821,6 +814,7 @@
       </w:pPr>
       <w:r>
         <w:rPr>
+          <w:noProof/>
           <w:sz w:val="40"/>
           <w:szCs w:val="40"/>
         </w:rPr>
@@ -922,6 +916,7 @@
       </w:pPr>
       <w:r>
         <w:rPr>
+          <w:noProof/>
           <w:sz w:val="40"/>
           <w:szCs w:val="40"/>
         </w:rPr>
@@ -974,6 +969,7 @@
       </w:pPr>
       <w:r>
         <w:rPr>
+          <w:noProof/>
           <w:sz w:val="40"/>
           <w:szCs w:val="40"/>
         </w:rPr>
@@ -1557,6 +1553,7 @@
       </w:pPr>
       <w:r>
         <w:rPr>
+          <w:noProof/>
           <w:sz w:val="40"/>
           <w:szCs w:val="40"/>
         </w:rPr>
@@ -1621,6 +1618,7 @@
       </w:pPr>
       <w:r>
         <w:rPr>
+          <w:noProof/>
           <w:sz w:val="40"/>
           <w:szCs w:val="40"/>
         </w:rPr>
@@ -1689,10 +1687,10 @@
           <w:szCs w:val="40"/>
         </w:rPr>
         <w:drawing>
-          <wp:inline distT="0" distB="0" distL="0" distR="0" wp14:anchorId="15CC9D4D" wp14:editId="471332A2">
-            <wp:extent cx="4599248" cy="2361537"/>
-            <wp:effectExtent l="0" t="0" r="0" b="1270"/>
-            <wp:docPr id="15" name="Picture 15"/>
+          <wp:inline distT="0" distB="0" distL="0" distR="0" wp14:anchorId="217DEC82" wp14:editId="3879AC7F">
+            <wp:extent cx="4890052" cy="3661312"/>
+            <wp:effectExtent l="0" t="0" r="6350" b="0"/>
+            <wp:docPr id="28" name="Picture 28"/>
             <wp:cNvGraphicFramePr>
               <a:graphicFrameLocks xmlns:a="http://schemas.openxmlformats.org/drawingml/2006/main" noChangeAspect="1"/>
             </wp:cNvGraphicFramePr>
@@ -1712,7 +1710,7 @@
                   <pic:spPr>
                     <a:xfrm>
                       <a:off x="0" y="0"/>
-                      <a:ext cx="4615604" cy="2369935"/>
+                      <a:ext cx="4908678" cy="3675258"/>
                     </a:xfrm>
                     <a:prstGeom prst="rect">
                       <a:avLst/>
@@ -1737,11 +1735,114 @@
           <w:sz w:val="40"/>
           <w:szCs w:val="40"/>
         </w:rPr>
+        <w:lastRenderedPageBreak/>
+        <w:t xml:space="preserve">+Notice: </w:t>
+      </w:r>
+      <w:proofErr w:type="spellStart"/>
+      <w:r>
+        <w:rPr>
+          <w:sz w:val="40"/>
+          <w:szCs w:val="40"/>
+        </w:rPr>
+        <w:t>UserDetailsService</w:t>
+      </w:r>
+      <w:proofErr w:type="spellEnd"/>
+      <w:r>
+        <w:rPr>
+          <w:sz w:val="40"/>
+          <w:szCs w:val="40"/>
+        </w:rPr>
+        <w:t xml:space="preserve"> bean </w:t>
+      </w:r>
+      <w:r>
+        <w:rPr>
+          <w:sz w:val="40"/>
+          <w:szCs w:val="40"/>
+        </w:rPr>
+        <w:t xml:space="preserve">works with </w:t>
+      </w:r>
+      <w:proofErr w:type="spellStart"/>
+      <w:r>
+        <w:rPr>
+          <w:sz w:val="40"/>
+          <w:szCs w:val="40"/>
+        </w:rPr>
+        <w:t>TacoUserRepository</w:t>
+      </w:r>
+      <w:proofErr w:type="spellEnd"/>
+      <w:r>
+        <w:rPr>
+          <w:sz w:val="40"/>
+          <w:szCs w:val="40"/>
+        </w:rPr>
+        <w:t xml:space="preserve">, you need to specifics User + </w:t>
+      </w:r>
+      <w:proofErr w:type="spellStart"/>
+      <w:r>
+        <w:rPr>
+          <w:sz w:val="40"/>
+          <w:szCs w:val="40"/>
+        </w:rPr>
+        <w:t>UserRepository</w:t>
+      </w:r>
+      <w:proofErr w:type="spellEnd"/>
+      <w:r>
+        <w:rPr>
+          <w:sz w:val="40"/>
+          <w:szCs w:val="40"/>
+        </w:rPr>
+        <w:t xml:space="preserve"> like we’ve created in Chap 3.</w:t>
+      </w:r>
+    </w:p>
+    <w:p>
+      <w:pPr>
+        <w:rPr>
+          <w:sz w:val="40"/>
+          <w:szCs w:val="40"/>
+        </w:rPr>
+      </w:pPr>
+      <w:r>
+        <w:rPr>
+          <w:sz w:val="40"/>
+          <w:szCs w:val="40"/>
+        </w:rPr>
+        <w:t xml:space="preserve">-You can use </w:t>
+      </w:r>
+      <w:proofErr w:type="spellStart"/>
+      <w:r>
+        <w:rPr>
+          <w:sz w:val="40"/>
+          <w:szCs w:val="40"/>
+        </w:rPr>
+        <w:t>CommandLineRunner</w:t>
+      </w:r>
+      <w:proofErr w:type="spellEnd"/>
+      <w:r>
+        <w:rPr>
+          <w:sz w:val="40"/>
+          <w:szCs w:val="40"/>
+        </w:rPr>
+        <w:t xml:space="preserve"> bean to prepopulate database with some test users:</w:t>
+      </w:r>
+    </w:p>
+    <w:p>
+      <w:pPr>
+        <w:rPr>
+          <w:sz w:val="40"/>
+          <w:szCs w:val="40"/>
+        </w:rPr>
+      </w:pPr>
+      <w:r>
+        <w:rPr>
+          <w:noProof/>
+          <w:sz w:val="40"/>
+          <w:szCs w:val="40"/>
+        </w:rPr>
         <w:drawing>
-          <wp:inline distT="0" distB="0" distL="0" distR="0" wp14:anchorId="43714BAD" wp14:editId="0A9F9957">
-            <wp:extent cx="4913906" cy="1445731"/>
-            <wp:effectExtent l="0" t="0" r="1270" b="2540"/>
-            <wp:docPr id="16" name="Picture 16"/>
+          <wp:inline distT="0" distB="0" distL="0" distR="0" wp14:anchorId="1E33C10E" wp14:editId="12D95BF0">
+            <wp:extent cx="5943600" cy="1682750"/>
+            <wp:effectExtent l="0" t="0" r="0" b="0"/>
+            <wp:docPr id="17" name="Picture 17"/>
             <wp:cNvGraphicFramePr>
               <a:graphicFrameLocks xmlns:a="http://schemas.openxmlformats.org/drawingml/2006/main" noChangeAspect="1"/>
             </wp:cNvGraphicFramePr>
@@ -1761,7 +1862,7 @@
                   <pic:spPr>
                     <a:xfrm>
                       <a:off x="0" y="0"/>
-                      <a:ext cx="4940436" cy="1453537"/>
+                      <a:ext cx="5943600" cy="1682750"/>
                     </a:xfrm>
                     <a:prstGeom prst="rect">
                       <a:avLst/>
@@ -1786,115 +1887,209 @@
           <w:sz w:val="40"/>
           <w:szCs w:val="40"/>
         </w:rPr>
+        <w:t xml:space="preserve">-Apply </w:t>
+      </w:r>
+      <w:r>
+        <w:rPr>
+          <w:b/>
+          <w:sz w:val="40"/>
+          <w:szCs w:val="40"/>
+        </w:rPr>
+        <w:t>configuration</w:t>
+      </w:r>
+      <w:r>
+        <w:rPr>
+          <w:sz w:val="40"/>
+          <w:szCs w:val="40"/>
+        </w:rPr>
+        <w:t xml:space="preserve"> to </w:t>
+      </w:r>
+      <w:r>
+        <w:rPr>
+          <w:b/>
+          <w:sz w:val="40"/>
+          <w:szCs w:val="40"/>
+        </w:rPr>
+        <w:t>enable authorization server</w:t>
+      </w:r>
+      <w:r>
+        <w:rPr>
+          <w:sz w:val="40"/>
+          <w:szCs w:val="40"/>
+        </w:rPr>
+        <w:t>.</w:t>
+      </w:r>
+    </w:p>
+    <w:p>
+      <w:pPr>
+        <w:rPr>
+          <w:sz w:val="40"/>
+          <w:szCs w:val="40"/>
+        </w:rPr>
+      </w:pPr>
+    </w:p>
+    <w:p>
+      <w:pPr>
+        <w:rPr>
+          <w:sz w:val="40"/>
+          <w:szCs w:val="40"/>
+        </w:rPr>
+      </w:pPr>
+      <w:r>
+        <w:rPr>
+          <w:sz w:val="40"/>
+          <w:szCs w:val="40"/>
+        </w:rPr>
+        <w:t>+</w:t>
+      </w:r>
+      <w:proofErr w:type="spellStart"/>
+      <w:proofErr w:type="gramStart"/>
+      <w:r>
+        <w:rPr>
+          <w:b/>
+          <w:sz w:val="40"/>
+          <w:szCs w:val="40"/>
+        </w:rPr>
+        <w:t>authorizationServerSecurityFilterChain</w:t>
+      </w:r>
+      <w:proofErr w:type="spellEnd"/>
+      <w:r>
+        <w:rPr>
+          <w:b/>
+          <w:sz w:val="40"/>
+          <w:szCs w:val="40"/>
+        </w:rPr>
+        <w:t>(</w:t>
+      </w:r>
+      <w:proofErr w:type="gramEnd"/>
+      <w:r>
+        <w:rPr>
+          <w:b/>
+          <w:sz w:val="40"/>
+          <w:szCs w:val="40"/>
+        </w:rPr>
+        <w:t>)</w:t>
+      </w:r>
+      <w:r>
+        <w:rPr>
+          <w:sz w:val="40"/>
+          <w:szCs w:val="40"/>
+        </w:rPr>
+        <w:t xml:space="preserve"> bean:</w:t>
+      </w:r>
+      <w:r>
+        <w:rPr>
+          <w:sz w:val="40"/>
+          <w:szCs w:val="40"/>
+        </w:rPr>
+        <w:t xml:space="preserve"> set up default behavior for OAuth 2 authorization server + default form login page. </w:t>
+      </w:r>
+    </w:p>
+    <w:p>
+      <w:pPr>
+        <w:rPr>
+          <w:sz w:val="40"/>
+          <w:szCs w:val="40"/>
+        </w:rPr>
+      </w:pPr>
+      <w:r>
+        <w:rPr>
+          <w:b/>
+          <w:sz w:val="40"/>
+          <w:szCs w:val="40"/>
+        </w:rPr>
+        <w:t>+@Order</w:t>
+      </w:r>
+      <w:r>
+        <w:rPr>
+          <w:sz w:val="40"/>
+          <w:szCs w:val="40"/>
+        </w:rPr>
+        <w:t xml:space="preserve"> with </w:t>
+      </w:r>
+      <w:proofErr w:type="spellStart"/>
+      <w:r>
+        <w:rPr>
+          <w:b/>
+          <w:sz w:val="40"/>
+          <w:szCs w:val="40"/>
+        </w:rPr>
+        <w:t>Ordered.HIGHEST_PRECEDENCE</w:t>
+      </w:r>
+      <w:proofErr w:type="spellEnd"/>
+      <w:r>
+        <w:rPr>
+          <w:sz w:val="40"/>
+          <w:szCs w:val="40"/>
+        </w:rPr>
+        <w:t>: ensure that if for some reason there are other beans of this type declared, this one takes precedence over the others.</w:t>
+      </w:r>
+    </w:p>
+    <w:p>
+      <w:pPr>
+        <w:rPr>
+          <w:sz w:val="40"/>
+          <w:szCs w:val="40"/>
+        </w:rPr>
+      </w:pPr>
+      <w:r>
+        <w:rPr>
+          <w:sz w:val="40"/>
+          <w:szCs w:val="40"/>
+        </w:rPr>
+        <w:t>-</w:t>
+      </w:r>
+      <w:r>
+        <w:rPr>
+          <w:b/>
+          <w:sz w:val="40"/>
+          <w:szCs w:val="40"/>
+        </w:rPr>
+        <w:t>Client repository</w:t>
+      </w:r>
+      <w:r>
+        <w:rPr>
+          <w:sz w:val="40"/>
+          <w:szCs w:val="40"/>
+        </w:rPr>
+        <w:t xml:space="preserve">: maintains details about clients that might be asking for authorization on behalf of users. It’s defined by </w:t>
+      </w:r>
+      <w:proofErr w:type="spellStart"/>
+      <w:r>
+        <w:rPr>
+          <w:b/>
+          <w:sz w:val="40"/>
+          <w:szCs w:val="40"/>
+        </w:rPr>
+        <w:t>RegisteredClientRepository</w:t>
+      </w:r>
+      <w:proofErr w:type="spellEnd"/>
+      <w:r>
+        <w:rPr>
+          <w:sz w:val="40"/>
+          <w:szCs w:val="40"/>
+        </w:rPr>
+        <w:t xml:space="preserve"> interface:</w:t>
+      </w:r>
+    </w:p>
+    <w:p>
+      <w:pPr>
+        <w:rPr>
+          <w:sz w:val="40"/>
+          <w:szCs w:val="40"/>
+        </w:rPr>
+      </w:pPr>
+      <w:r>
+        <w:rPr>
+          <w:sz w:val="40"/>
+          <w:szCs w:val="40"/>
+        </w:rPr>
         <w:lastRenderedPageBreak/>
-        <w:t xml:space="preserve">+Notice: </w:t>
-      </w:r>
-      <w:proofErr w:type="spellStart"/>
-      <w:r>
-        <w:rPr>
-          <w:sz w:val="40"/>
-          <w:szCs w:val="40"/>
-        </w:rPr>
-        <w:t>UserDetailsService</w:t>
-      </w:r>
-      <w:proofErr w:type="spellEnd"/>
-      <w:r>
-        <w:rPr>
-          <w:sz w:val="40"/>
-          <w:szCs w:val="40"/>
-        </w:rPr>
-        <w:t xml:space="preserve"> bean </w:t>
-      </w:r>
-      <w:r>
-        <w:rPr>
-          <w:sz w:val="40"/>
-          <w:szCs w:val="40"/>
-        </w:rPr>
-        <w:t xml:space="preserve">works with </w:t>
-      </w:r>
-      <w:proofErr w:type="spellStart"/>
-      <w:r>
-        <w:rPr>
-          <w:sz w:val="40"/>
-          <w:szCs w:val="40"/>
-        </w:rPr>
-        <w:t>TacoUserRepository</w:t>
-      </w:r>
-      <w:proofErr w:type="spellEnd"/>
-      <w:r>
-        <w:rPr>
-          <w:sz w:val="40"/>
-          <w:szCs w:val="40"/>
-        </w:rPr>
-        <w:t xml:space="preserve">, you need to specifics User + </w:t>
-      </w:r>
-      <w:bookmarkStart w:id="0" w:name="_GoBack"/>
-      <w:bookmarkEnd w:id="0"/>
-      <w:proofErr w:type="spellStart"/>
-      <w:r>
-        <w:rPr>
-          <w:sz w:val="40"/>
-          <w:szCs w:val="40"/>
-        </w:rPr>
-        <w:t>UserRepository</w:t>
-      </w:r>
-      <w:proofErr w:type="spellEnd"/>
-      <w:r>
-        <w:rPr>
-          <w:sz w:val="40"/>
-          <w:szCs w:val="40"/>
-        </w:rPr>
-        <w:t xml:space="preserve"> like we’ve created in Chap 3.</w:t>
-      </w:r>
-    </w:p>
-    <w:p>
-      <w:pPr>
-        <w:rPr>
-          <w:sz w:val="40"/>
-          <w:szCs w:val="40"/>
-        </w:rPr>
-      </w:pPr>
-      <w:r>
-        <w:rPr>
-          <w:sz w:val="40"/>
-          <w:szCs w:val="40"/>
-        </w:rPr>
-        <w:t xml:space="preserve">-You can use </w:t>
-      </w:r>
-      <w:proofErr w:type="spellStart"/>
-      <w:r>
-        <w:rPr>
-          <w:sz w:val="40"/>
-          <w:szCs w:val="40"/>
-        </w:rPr>
-        <w:t>CommandLineRunner</w:t>
-      </w:r>
-      <w:proofErr w:type="spellEnd"/>
-      <w:r>
-        <w:rPr>
-          <w:sz w:val="40"/>
-          <w:szCs w:val="40"/>
-        </w:rPr>
-        <w:t xml:space="preserve"> bean to prepopulate database with some test users:</w:t>
-      </w:r>
-    </w:p>
-    <w:p>
-      <w:pPr>
-        <w:rPr>
-          <w:sz w:val="40"/>
-          <w:szCs w:val="40"/>
-        </w:rPr>
-      </w:pPr>
-      <w:r>
-        <w:rPr>
-          <w:sz w:val="40"/>
-          <w:szCs w:val="40"/>
-        </w:rPr>
         <w:drawing>
-          <wp:inline distT="0" distB="0" distL="0" distR="0" wp14:anchorId="1E33C10E" wp14:editId="12D95BF0">
-            <wp:extent cx="5943600" cy="1682750"/>
-            <wp:effectExtent l="0" t="0" r="0" b="0"/>
-            <wp:docPr id="17" name="Picture 17"/>
+          <wp:inline distT="0" distB="0" distL="0" distR="0" wp14:anchorId="45796960" wp14:editId="733069D0">
+            <wp:extent cx="4629796" cy="1571844"/>
+            <wp:effectExtent l="0" t="0" r="0" b="9525"/>
+            <wp:docPr id="19" name="Picture 19"/>
             <wp:cNvGraphicFramePr>
               <a:graphicFrameLocks xmlns:a="http://schemas.openxmlformats.org/drawingml/2006/main" noChangeAspect="1"/>
             </wp:cNvGraphicFramePr>
@@ -1914,7 +2109,7 @@
                   <pic:spPr>
                     <a:xfrm>
                       <a:off x="0" y="0"/>
-                      <a:ext cx="5943600" cy="1682750"/>
+                      <a:ext cx="4629796" cy="1571844"/>
                     </a:xfrm>
                     <a:prstGeom prst="rect">
                       <a:avLst/>
@@ -1925,6 +2120,396 @@
             </a:graphic>
           </wp:inline>
         </w:drawing>
+      </w:r>
+    </w:p>
+    <w:p>
+      <w:pPr>
+        <w:rPr>
+          <w:sz w:val="40"/>
+          <w:szCs w:val="40"/>
+        </w:rPr>
+      </w:pPr>
+      <w:r>
+        <w:rPr>
+          <w:sz w:val="40"/>
+          <w:szCs w:val="40"/>
+        </w:rPr>
+        <w:t xml:space="preserve">+In production setting, you can write a custom implementation of </w:t>
+      </w:r>
+      <w:proofErr w:type="spellStart"/>
+      <w:proofErr w:type="gramStart"/>
+      <w:r>
+        <w:rPr>
+          <w:sz w:val="40"/>
+          <w:szCs w:val="40"/>
+        </w:rPr>
+        <w:t>RegisteredClientRepository</w:t>
+      </w:r>
+      <w:proofErr w:type="spellEnd"/>
+      <w:r>
+        <w:rPr>
+          <w:sz w:val="40"/>
+          <w:szCs w:val="40"/>
+        </w:rPr>
+        <w:t xml:space="preserve">  to</w:t>
+      </w:r>
+      <w:proofErr w:type="gramEnd"/>
+      <w:r>
+        <w:rPr>
+          <w:sz w:val="40"/>
+          <w:szCs w:val="40"/>
+        </w:rPr>
+        <w:t xml:space="preserve"> retrieve client details from database or from some other source.</w:t>
+      </w:r>
+    </w:p>
+    <w:p>
+      <w:pPr>
+        <w:rPr>
+          <w:sz w:val="40"/>
+          <w:szCs w:val="40"/>
+        </w:rPr>
+      </w:pPr>
+      <w:r>
+        <w:rPr>
+          <w:sz w:val="40"/>
+          <w:szCs w:val="40"/>
+        </w:rPr>
+        <w:t>-SAS offers in-memory implementation for dem</w:t>
+      </w:r>
+      <w:r>
+        <w:rPr>
+          <w:sz w:val="40"/>
+          <w:szCs w:val="40"/>
+        </w:rPr>
+        <w:t>onstration and testing purposes in authorization configuration:</w:t>
+      </w:r>
+    </w:p>
+    <w:p>
+      <w:pPr>
+        <w:rPr>
+          <w:sz w:val="40"/>
+          <w:szCs w:val="40"/>
+        </w:rPr>
+      </w:pPr>
+      <w:r>
+        <w:rPr>
+          <w:sz w:val="40"/>
+          <w:szCs w:val="40"/>
+        </w:rPr>
+        <w:lastRenderedPageBreak/>
+        <w:drawing>
+          <wp:inline distT="0" distB="0" distL="0" distR="0" wp14:anchorId="3417E09E" wp14:editId="27F37070">
+            <wp:extent cx="5144239" cy="4524292"/>
+            <wp:effectExtent l="0" t="0" r="0" b="0"/>
+            <wp:docPr id="29" name="Picture 29"/>
+            <wp:cNvGraphicFramePr>
+              <a:graphicFrameLocks xmlns:a="http://schemas.openxmlformats.org/drawingml/2006/main" noChangeAspect="1"/>
+            </wp:cNvGraphicFramePr>
+            <a:graphic xmlns:a="http://schemas.openxmlformats.org/drawingml/2006/main">
+              <a:graphicData uri="http://schemas.openxmlformats.org/drawingml/2006/picture">
+                <pic:pic xmlns:pic="http://schemas.openxmlformats.org/drawingml/2006/picture">
+                  <pic:nvPicPr>
+                    <pic:cNvPr id="1" name=""/>
+                    <pic:cNvPicPr/>
+                  </pic:nvPicPr>
+                  <pic:blipFill>
+                    <a:blip r:embed="rId25"/>
+                    <a:stretch>
+                      <a:fillRect/>
+                    </a:stretch>
+                  </pic:blipFill>
+                  <pic:spPr>
+                    <a:xfrm>
+                      <a:off x="0" y="0"/>
+                      <a:ext cx="5147446" cy="4527112"/>
+                    </a:xfrm>
+                    <a:prstGeom prst="rect">
+                      <a:avLst/>
+                    </a:prstGeom>
+                  </pic:spPr>
+                </pic:pic>
+              </a:graphicData>
+            </a:graphic>
+          </wp:inline>
+        </w:drawing>
+      </w:r>
+    </w:p>
+    <w:p>
+      <w:pPr>
+        <w:rPr>
+          <w:sz w:val="40"/>
+          <w:szCs w:val="40"/>
+        </w:rPr>
+      </w:pPr>
+      <w:r>
+        <w:rPr>
+          <w:sz w:val="40"/>
+          <w:szCs w:val="40"/>
+        </w:rPr>
+        <w:t>-Here’s how our client is defined:</w:t>
+      </w:r>
+    </w:p>
+    <w:p>
+      <w:pPr>
+        <w:rPr>
+          <w:sz w:val="40"/>
+          <w:szCs w:val="40"/>
+        </w:rPr>
+      </w:pPr>
+      <w:r>
+        <w:rPr>
+          <w:sz w:val="40"/>
+          <w:szCs w:val="40"/>
+        </w:rPr>
+        <w:lastRenderedPageBreak/>
+        <w:drawing>
+          <wp:inline distT="0" distB="0" distL="0" distR="0" wp14:anchorId="221C1BC2" wp14:editId="2ED858C9">
+            <wp:extent cx="5104737" cy="3817645"/>
+            <wp:effectExtent l="0" t="0" r="1270" b="0"/>
+            <wp:docPr id="23" name="Picture 23"/>
+            <wp:cNvGraphicFramePr>
+              <a:graphicFrameLocks xmlns:a="http://schemas.openxmlformats.org/drawingml/2006/main" noChangeAspect="1"/>
+            </wp:cNvGraphicFramePr>
+            <a:graphic xmlns:a="http://schemas.openxmlformats.org/drawingml/2006/main">
+              <a:graphicData uri="http://schemas.openxmlformats.org/drawingml/2006/picture">
+                <pic:pic xmlns:pic="http://schemas.openxmlformats.org/drawingml/2006/picture">
+                  <pic:nvPicPr>
+                    <pic:cNvPr id="1" name=""/>
+                    <pic:cNvPicPr/>
+                  </pic:nvPicPr>
+                  <pic:blipFill>
+                    <a:blip r:embed="rId26"/>
+                    <a:stretch>
+                      <a:fillRect/>
+                    </a:stretch>
+                  </pic:blipFill>
+                  <pic:spPr>
+                    <a:xfrm>
+                      <a:off x="0" y="0"/>
+                      <a:ext cx="5111958" cy="3823045"/>
+                    </a:xfrm>
+                    <a:prstGeom prst="rect">
+                      <a:avLst/>
+                    </a:prstGeom>
+                  </pic:spPr>
+                </pic:pic>
+              </a:graphicData>
+            </a:graphic>
+          </wp:inline>
+        </w:drawing>
+      </w:r>
+    </w:p>
+    <w:p>
+      <w:pPr>
+        <w:rPr>
+          <w:sz w:val="40"/>
+          <w:szCs w:val="40"/>
+        </w:rPr>
+      </w:pPr>
+      <w:r>
+        <w:rPr>
+          <w:sz w:val="40"/>
+          <w:szCs w:val="40"/>
+        </w:rPr>
+        <w:t xml:space="preserve">-Finally, our authorization server will be producing JWT tokens, the tokens need to include a signature </w:t>
+      </w:r>
+      <w:proofErr w:type="spellStart"/>
+      <w:r>
+        <w:rPr>
+          <w:sz w:val="40"/>
+          <w:szCs w:val="40"/>
+        </w:rPr>
+        <w:t>creatd</w:t>
+      </w:r>
+      <w:proofErr w:type="spellEnd"/>
+      <w:r>
+        <w:rPr>
+          <w:sz w:val="40"/>
+          <w:szCs w:val="40"/>
+        </w:rPr>
+        <w:t xml:space="preserve"> using JSON Web Key (JWK) </w:t>
+      </w:r>
+      <w:hyperlink r:id="rId27" w:history="1">
+        <w:r>
+          <w:rPr>
+            <w:rStyle w:val="Hyperlink"/>
+            <w:sz w:val="40"/>
+            <w:szCs w:val="40"/>
+          </w:rPr>
+          <w:t>https://datatracker.ietf.org/doc/html/rfc7517</w:t>
+        </w:r>
+      </w:hyperlink>
+      <w:r>
+        <w:rPr>
+          <w:sz w:val="40"/>
+          <w:szCs w:val="40"/>
+        </w:rPr>
+        <w:t xml:space="preserve"> as the signing key. </w:t>
+      </w:r>
+    </w:p>
+    <w:p>
+      <w:pPr>
+        <w:rPr>
+          <w:sz w:val="40"/>
+          <w:szCs w:val="40"/>
+        </w:rPr>
+      </w:pPr>
+      <w:r>
+        <w:rPr>
+          <w:sz w:val="40"/>
+          <w:szCs w:val="40"/>
+        </w:rPr>
+        <w:lastRenderedPageBreak/>
+        <w:drawing>
+          <wp:inline distT="0" distB="0" distL="0" distR="0" wp14:anchorId="69EA59F8" wp14:editId="7A03EE3C">
+            <wp:extent cx="4457872" cy="4428877"/>
+            <wp:effectExtent l="0" t="0" r="0" b="0"/>
+            <wp:docPr id="30" name="Picture 30"/>
+            <wp:cNvGraphicFramePr>
+              <a:graphicFrameLocks xmlns:a="http://schemas.openxmlformats.org/drawingml/2006/main" noChangeAspect="1"/>
+            </wp:cNvGraphicFramePr>
+            <a:graphic xmlns:a="http://schemas.openxmlformats.org/drawingml/2006/main">
+              <a:graphicData uri="http://schemas.openxmlformats.org/drawingml/2006/picture">
+                <pic:pic xmlns:pic="http://schemas.openxmlformats.org/drawingml/2006/picture">
+                  <pic:nvPicPr>
+                    <pic:cNvPr id="1" name=""/>
+                    <pic:cNvPicPr/>
+                  </pic:nvPicPr>
+                  <pic:blipFill>
+                    <a:blip r:embed="rId28"/>
+                    <a:stretch>
+                      <a:fillRect/>
+                    </a:stretch>
+                  </pic:blipFill>
+                  <pic:spPr>
+                    <a:xfrm>
+                      <a:off x="0" y="0"/>
+                      <a:ext cx="4466157" cy="4437108"/>
+                    </a:xfrm>
+                    <a:prstGeom prst="rect">
+                      <a:avLst/>
+                    </a:prstGeom>
+                  </pic:spPr>
+                </pic:pic>
+              </a:graphicData>
+            </a:graphic>
+          </wp:inline>
+        </w:drawing>
+      </w:r>
+    </w:p>
+    <w:p>
+      <w:pPr>
+        <w:rPr>
+          <w:sz w:val="40"/>
+          <w:szCs w:val="40"/>
+        </w:rPr>
+      </w:pPr>
+    </w:p>
+    <w:p>
+      <w:pPr>
+        <w:rPr>
+          <w:sz w:val="40"/>
+          <w:szCs w:val="40"/>
+        </w:rPr>
+      </w:pPr>
+      <w:r>
+        <w:rPr>
+          <w:sz w:val="40"/>
+          <w:szCs w:val="40"/>
+        </w:rPr>
+        <w:t xml:space="preserve">+To summarize: </w:t>
+      </w:r>
+      <w:proofErr w:type="spellStart"/>
+      <w:r>
+        <w:rPr>
+          <w:sz w:val="40"/>
+          <w:szCs w:val="40"/>
+        </w:rPr>
+        <w:t>JWKSource</w:t>
+      </w:r>
+      <w:proofErr w:type="spellEnd"/>
+      <w:r>
+        <w:rPr>
+          <w:sz w:val="40"/>
+          <w:szCs w:val="40"/>
+        </w:rPr>
+        <w:t xml:space="preserve"> creates RSA 2048-bit key pairs that will be used to sign the token. The token will be signed using the private key. The resource server can then verify that token received in a request is valid by obtaining the public key form authorization server.</w:t>
+      </w:r>
+    </w:p>
+    <w:p>
+      <w:pPr>
+        <w:rPr>
+          <w:sz w:val="40"/>
+          <w:szCs w:val="40"/>
+        </w:rPr>
+      </w:pPr>
+      <w:r>
+        <w:rPr>
+          <w:sz w:val="40"/>
+          <w:szCs w:val="40"/>
+        </w:rPr>
+        <w:t>-Build and run the app, you should have an authorization server listening on port 9000.</w:t>
+      </w:r>
+    </w:p>
+    <w:p>
+      <w:r>
+        <w:rPr>
+          <w:sz w:val="40"/>
+          <w:szCs w:val="40"/>
+        </w:rPr>
+        <w:t xml:space="preserve">+Test in web browser: </w:t>
+      </w:r>
+      <w:bookmarkStart w:id="0" w:name="_GoBack"/>
+      <w:r>
+        <w:t>localhost:9000/oauth2/</w:t>
+      </w:r>
+      <w:proofErr w:type="gramStart"/>
+      <w:r>
+        <w:t>authorize?response</w:t>
+      </w:r>
+      <w:proofErr w:type="gramEnd"/>
+      <w:r>
+        <w:t xml:space="preserve">_type=code&amp;client_id=tacoadmin-client&amp; </w:t>
+      </w:r>
+      <w:r>
+        <w:lastRenderedPageBreak/>
+        <w:t xml:space="preserve">redirect_uri=http://127.0.0.1:9090/login/oauth2/code/taco-admin-client&amp;-scope=write </w:t>
+      </w:r>
+      <w:proofErr w:type="spellStart"/>
+      <w:r>
+        <w:t>Ingredients+deleteIngredients</w:t>
+      </w:r>
+      <w:bookmarkEnd w:id="0"/>
+      <w:proofErr w:type="spellEnd"/>
+    </w:p>
+    <w:p>
+      <w:pPr>
+        <w:rPr>
+          <w:sz w:val="40"/>
+          <w:szCs w:val="40"/>
+        </w:rPr>
+      </w:pPr>
+      <w:r>
+        <w:rPr>
+          <w:sz w:val="40"/>
+          <w:szCs w:val="40"/>
+        </w:rPr>
+        <w:t>After that, the browser will be directed to client URI</w:t>
+      </w:r>
+    </w:p>
+    <w:p>
+      <w:pPr>
+        <w:rPr>
+          <w:sz w:val="40"/>
+          <w:szCs w:val="40"/>
+        </w:rPr>
+      </w:pPr>
+      <w:r>
+        <w:rPr>
+          <w:sz w:val="40"/>
+          <w:szCs w:val="40"/>
+        </w:rPr>
+        <w:t>+</w:t>
       </w:r>
     </w:p>
     <w:p>

</xml_diff>